<commit_message>
atualizado anotações de aula
atualizado anotações de aula
</commit_message>
<xml_diff>
--- a/documents/references/Anotações de Aula.docx
+++ b/documents/references/Anotações de Aula.docx
@@ -576,8 +576,16 @@
         <w:rPr>
           <w:rFonts w:ascii="Times New Roman" w:hAnsi="Times New Roman" w:cs="Times New Roman"/>
         </w:rPr>
-        <w:t>Subtítulos, corpo do texto 12</w:t>
-      </w:r>
+        <w:t xml:space="preserve">Subtítulos, corpo do texto </w:t>
+      </w:r>
+      <w:proofErr w:type="gramStart"/>
+      <w:r>
+        <w:rPr>
+          <w:rFonts w:ascii="Times New Roman" w:hAnsi="Times New Roman" w:cs="Times New Roman"/>
+        </w:rPr>
+        <w:t>12</w:t>
+      </w:r>
+      <w:proofErr w:type="gramEnd"/>
     </w:p>
     <w:p>
       <w:pPr>
@@ -612,8 +620,16 @@
         <w:rPr>
           <w:rFonts w:ascii="Times New Roman" w:hAnsi="Times New Roman" w:cs="Times New Roman"/>
         </w:rPr>
-        <w:t>Notas de rodapé 8</w:t>
-      </w:r>
+        <w:t xml:space="preserve">Notas de rodapé </w:t>
+      </w:r>
+      <w:proofErr w:type="gramStart"/>
+      <w:r>
+        <w:rPr>
+          <w:rFonts w:ascii="Times New Roman" w:hAnsi="Times New Roman" w:cs="Times New Roman"/>
+        </w:rPr>
+        <w:t>8</w:t>
+      </w:r>
+      <w:proofErr w:type="gramEnd"/>
     </w:p>
     <w:p>
       <w:pPr>
@@ -819,12 +835,21 @@
         </w:rPr>
         <w:tab/>
       </w:r>
-      <w:r>
-        <w:rPr>
-          <w:rFonts w:ascii="Times New Roman" w:hAnsi="Times New Roman" w:cs="Times New Roman"/>
-          <w:b/>
-        </w:rPr>
-        <w:t>ALUNOS(14)</w:t>
+      <w:proofErr w:type="gramStart"/>
+      <w:r>
+        <w:rPr>
+          <w:rFonts w:ascii="Times New Roman" w:hAnsi="Times New Roman" w:cs="Times New Roman"/>
+          <w:b/>
+        </w:rPr>
+        <w:t>ALUNOS(</w:t>
+      </w:r>
+      <w:proofErr w:type="gramEnd"/>
+      <w:r>
+        <w:rPr>
+          <w:rFonts w:ascii="Times New Roman" w:hAnsi="Times New Roman" w:cs="Times New Roman"/>
+          <w:b/>
+        </w:rPr>
+        <w:t>14)</w:t>
       </w:r>
     </w:p>
     <w:p>
@@ -940,13 +965,23 @@
         <w:tab/>
         <w:t xml:space="preserve">             </w:t>
       </w:r>
+      <w:proofErr w:type="gramStart"/>
       <w:r>
         <w:rPr>
           <w:rFonts w:ascii="Times New Roman" w:hAnsi="Times New Roman" w:cs="Times New Roman"/>
           <w:b/>
           <w:sz w:val="26"/>
         </w:rPr>
-        <w:t>TITULO(16)</w:t>
+        <w:t>TITULO(</w:t>
+      </w:r>
+      <w:proofErr w:type="gramEnd"/>
+      <w:r>
+        <w:rPr>
+          <w:rFonts w:ascii="Times New Roman" w:hAnsi="Times New Roman" w:cs="Times New Roman"/>
+          <w:b/>
+          <w:sz w:val="26"/>
+        </w:rPr>
+        <w:t>16)</w:t>
       </w:r>
     </w:p>
     <w:p>
@@ -1078,111 +1113,165 @@
         </w:rPr>
         <w:t xml:space="preserve">       </w:t>
       </w:r>
-      <w:r>
-        <w:rPr>
-          <w:rFonts w:ascii="Times New Roman" w:hAnsi="Times New Roman" w:cs="Times New Roman"/>
-          <w:b/>
-        </w:rPr>
-        <w:t>INSTITUIÇÃO(14)</w:t>
-      </w:r>
-    </w:p>
-    <w:p>
-      <w:pPr>
-        <w:pStyle w:val="SemEspaamento"/>
-        <w:rPr>
-          <w:rFonts w:ascii="Times New Roman" w:hAnsi="Times New Roman" w:cs="Times New Roman"/>
-          <w:b/>
-        </w:rPr>
-      </w:pPr>
-      <w:r>
-        <w:rPr>
-          <w:rFonts w:ascii="Times New Roman" w:hAnsi="Times New Roman" w:cs="Times New Roman"/>
-          <w:b/>
-        </w:rPr>
-        <w:tab/>
-      </w:r>
-      <w:r>
-        <w:rPr>
-          <w:rFonts w:ascii="Times New Roman" w:hAnsi="Times New Roman" w:cs="Times New Roman"/>
-          <w:b/>
-        </w:rPr>
-        <w:tab/>
-      </w:r>
-      <w:r>
-        <w:rPr>
-          <w:rFonts w:ascii="Times New Roman" w:hAnsi="Times New Roman" w:cs="Times New Roman"/>
-          <w:b/>
-        </w:rPr>
-        <w:tab/>
-      </w:r>
-      <w:r>
-        <w:rPr>
-          <w:rFonts w:ascii="Times New Roman" w:hAnsi="Times New Roman" w:cs="Times New Roman"/>
-          <w:b/>
-        </w:rPr>
-        <w:tab/>
-        <w:t>LOCAL(14)</w:t>
-      </w:r>
-    </w:p>
-    <w:p>
-      <w:pPr>
-        <w:pStyle w:val="SemEspaamento"/>
-        <w:rPr>
-          <w:rFonts w:ascii="Times New Roman" w:hAnsi="Times New Roman" w:cs="Times New Roman"/>
-          <w:b/>
-        </w:rPr>
-      </w:pPr>
-      <w:r>
-        <w:rPr>
-          <w:rFonts w:ascii="Times New Roman" w:hAnsi="Times New Roman" w:cs="Times New Roman"/>
-          <w:b/>
-        </w:rPr>
-        <w:tab/>
-      </w:r>
-      <w:r>
-        <w:rPr>
-          <w:rFonts w:ascii="Times New Roman" w:hAnsi="Times New Roman" w:cs="Times New Roman"/>
-          <w:b/>
-        </w:rPr>
-        <w:tab/>
-      </w:r>
-      <w:r>
-        <w:rPr>
-          <w:rFonts w:ascii="Times New Roman" w:hAnsi="Times New Roman" w:cs="Times New Roman"/>
-          <w:b/>
-        </w:rPr>
-        <w:tab/>
-      </w:r>
-      <w:r>
-        <w:rPr>
-          <w:rFonts w:ascii="Times New Roman" w:hAnsi="Times New Roman" w:cs="Times New Roman"/>
-          <w:b/>
-        </w:rPr>
-        <w:tab/>
-        <w:t xml:space="preserve"> DATA(14)</w:t>
-      </w:r>
-    </w:p>
-    <w:p>
-      <w:pPr>
-        <w:pStyle w:val="SemEspaamento"/>
-        <w:rPr>
-          <w:rFonts w:ascii="Times New Roman" w:hAnsi="Times New Roman" w:cs="Times New Roman"/>
-          <w:b/>
-        </w:rPr>
-      </w:pPr>
-    </w:p>
-    <w:p>
-      <w:pPr>
-        <w:pStyle w:val="SemEspaamento"/>
-        <w:rPr>
-          <w:rFonts w:ascii="Times New Roman" w:hAnsi="Times New Roman" w:cs="Times New Roman"/>
-        </w:rPr>
-      </w:pPr>
-      <w:r>
-        <w:rPr>
-          <w:rFonts w:ascii="Times New Roman" w:hAnsi="Times New Roman" w:cs="Times New Roman"/>
-        </w:rPr>
-        <w:t xml:space="preserve">Texto da capa : CAIXA ALTA, </w:t>
+      <w:proofErr w:type="gramStart"/>
+      <w:r>
+        <w:rPr>
+          <w:rFonts w:ascii="Times New Roman" w:hAnsi="Times New Roman" w:cs="Times New Roman"/>
+          <w:b/>
+        </w:rPr>
+        <w:t>INSTITUIÇÃO(</w:t>
+      </w:r>
+      <w:proofErr w:type="gramEnd"/>
+      <w:r>
+        <w:rPr>
+          <w:rFonts w:ascii="Times New Roman" w:hAnsi="Times New Roman" w:cs="Times New Roman"/>
+          <w:b/>
+        </w:rPr>
+        <w:t>14)</w:t>
+      </w:r>
+    </w:p>
+    <w:p>
+      <w:pPr>
+        <w:pStyle w:val="SemEspaamento"/>
+        <w:rPr>
+          <w:rFonts w:ascii="Times New Roman" w:hAnsi="Times New Roman" w:cs="Times New Roman"/>
+          <w:b/>
+        </w:rPr>
+      </w:pPr>
+      <w:r>
+        <w:rPr>
+          <w:rFonts w:ascii="Times New Roman" w:hAnsi="Times New Roman" w:cs="Times New Roman"/>
+          <w:b/>
+        </w:rPr>
+        <w:tab/>
+      </w:r>
+      <w:r>
+        <w:rPr>
+          <w:rFonts w:ascii="Times New Roman" w:hAnsi="Times New Roman" w:cs="Times New Roman"/>
+          <w:b/>
+        </w:rPr>
+        <w:tab/>
+      </w:r>
+      <w:r>
+        <w:rPr>
+          <w:rFonts w:ascii="Times New Roman" w:hAnsi="Times New Roman" w:cs="Times New Roman"/>
+          <w:b/>
+        </w:rPr>
+        <w:tab/>
+      </w:r>
+      <w:r>
+        <w:rPr>
+          <w:rFonts w:ascii="Times New Roman" w:hAnsi="Times New Roman" w:cs="Times New Roman"/>
+          <w:b/>
+        </w:rPr>
+        <w:tab/>
+      </w:r>
+      <w:proofErr w:type="gramStart"/>
+      <w:r>
+        <w:rPr>
+          <w:rFonts w:ascii="Times New Roman" w:hAnsi="Times New Roman" w:cs="Times New Roman"/>
+          <w:b/>
+        </w:rPr>
+        <w:t>LOCAL(</w:t>
+      </w:r>
+      <w:proofErr w:type="gramEnd"/>
+      <w:r>
+        <w:rPr>
+          <w:rFonts w:ascii="Times New Roman" w:hAnsi="Times New Roman" w:cs="Times New Roman"/>
+          <w:b/>
+        </w:rPr>
+        <w:t>14)</w:t>
+      </w:r>
+    </w:p>
+    <w:p>
+      <w:pPr>
+        <w:pStyle w:val="SemEspaamento"/>
+        <w:rPr>
+          <w:rFonts w:ascii="Times New Roman" w:hAnsi="Times New Roman" w:cs="Times New Roman"/>
+          <w:b/>
+        </w:rPr>
+      </w:pPr>
+      <w:r>
+        <w:rPr>
+          <w:rFonts w:ascii="Times New Roman" w:hAnsi="Times New Roman" w:cs="Times New Roman"/>
+          <w:b/>
+        </w:rPr>
+        <w:tab/>
+      </w:r>
+      <w:r>
+        <w:rPr>
+          <w:rFonts w:ascii="Times New Roman" w:hAnsi="Times New Roman" w:cs="Times New Roman"/>
+          <w:b/>
+        </w:rPr>
+        <w:tab/>
+      </w:r>
+      <w:r>
+        <w:rPr>
+          <w:rFonts w:ascii="Times New Roman" w:hAnsi="Times New Roman" w:cs="Times New Roman"/>
+          <w:b/>
+        </w:rPr>
+        <w:tab/>
+      </w:r>
+      <w:r>
+        <w:rPr>
+          <w:rFonts w:ascii="Times New Roman" w:hAnsi="Times New Roman" w:cs="Times New Roman"/>
+          <w:b/>
+        </w:rPr>
+        <w:tab/>
+        <w:t xml:space="preserve"> </w:t>
+      </w:r>
+      <w:proofErr w:type="gramStart"/>
+      <w:r>
+        <w:rPr>
+          <w:rFonts w:ascii="Times New Roman" w:hAnsi="Times New Roman" w:cs="Times New Roman"/>
+          <w:b/>
+        </w:rPr>
+        <w:t>DATA(</w:t>
+      </w:r>
+      <w:proofErr w:type="gramEnd"/>
+      <w:r>
+        <w:rPr>
+          <w:rFonts w:ascii="Times New Roman" w:hAnsi="Times New Roman" w:cs="Times New Roman"/>
+          <w:b/>
+        </w:rPr>
+        <w:t>14)</w:t>
+      </w:r>
+    </w:p>
+    <w:p>
+      <w:pPr>
+        <w:pStyle w:val="SemEspaamento"/>
+        <w:rPr>
+          <w:rFonts w:ascii="Times New Roman" w:hAnsi="Times New Roman" w:cs="Times New Roman"/>
+          <w:b/>
+        </w:rPr>
+      </w:pPr>
+    </w:p>
+    <w:p>
+      <w:pPr>
+        <w:pStyle w:val="SemEspaamento"/>
+        <w:rPr>
+          <w:rFonts w:ascii="Times New Roman" w:hAnsi="Times New Roman" w:cs="Times New Roman"/>
+        </w:rPr>
+      </w:pPr>
+      <w:r>
+        <w:rPr>
+          <w:rFonts w:ascii="Times New Roman" w:hAnsi="Times New Roman" w:cs="Times New Roman"/>
+        </w:rPr>
+        <w:t xml:space="preserve">Texto da </w:t>
+      </w:r>
+      <w:proofErr w:type="gramStart"/>
+      <w:r>
+        <w:rPr>
+          <w:rFonts w:ascii="Times New Roman" w:hAnsi="Times New Roman" w:cs="Times New Roman"/>
+        </w:rPr>
+        <w:t>capa :</w:t>
+      </w:r>
+      <w:proofErr w:type="gramEnd"/>
+      <w:r>
+        <w:rPr>
+          <w:rFonts w:ascii="Times New Roman" w:hAnsi="Times New Roman" w:cs="Times New Roman"/>
+        </w:rPr>
+        <w:t xml:space="preserve"> CAIXA ALTA, </w:t>
       </w:r>
       <w:r>
         <w:rPr>
@@ -1243,7 +1332,21 @@
           <w:rFonts w:ascii="Times New Roman" w:hAnsi="Times New Roman" w:cs="Times New Roman"/>
         </w:rPr>
         <w:lastRenderedPageBreak/>
-        <w:t>Legenda de figuras: texto centralizado tamanho 8:</w:t>
+        <w:t xml:space="preserve">Legenda de figuras: texto centralizado tamanho </w:t>
+      </w:r>
+      <w:proofErr w:type="gramStart"/>
+      <w:r>
+        <w:rPr>
+          <w:rFonts w:ascii="Times New Roman" w:hAnsi="Times New Roman" w:cs="Times New Roman"/>
+        </w:rPr>
+        <w:t>8</w:t>
+      </w:r>
+      <w:proofErr w:type="gramEnd"/>
+      <w:r>
+        <w:rPr>
+          <w:rFonts w:ascii="Times New Roman" w:hAnsi="Times New Roman" w:cs="Times New Roman"/>
+        </w:rPr>
+        <w:t>:</w:t>
       </w:r>
     </w:p>
     <w:p>
@@ -1500,6 +1603,8 @@
         <w:tab/>
         <w:t xml:space="preserve">    </w:t>
       </w:r>
+      <w:proofErr w:type="spellStart"/>
+      <w:proofErr w:type="gramStart"/>
       <w:r>
         <w:rPr>
           <w:rFonts w:ascii="Times New Roman" w:hAnsi="Times New Roman" w:cs="Times New Roman"/>
@@ -1512,51 +1617,67 @@
         </w:rPr>
         <w:t>nonononono</w:t>
       </w:r>
-    </w:p>
-    <w:p>
-      <w:pPr>
-        <w:pStyle w:val="SemEspaamento"/>
-        <w:rPr>
-          <w:rFonts w:ascii="Times New Roman" w:hAnsi="Times New Roman" w:cs="Times New Roman"/>
-        </w:rPr>
-      </w:pPr>
-    </w:p>
-    <w:p>
-      <w:pPr>
-        <w:pStyle w:val="SemEspaamento"/>
-        <w:rPr>
-          <w:rFonts w:ascii="Times New Roman" w:hAnsi="Times New Roman" w:cs="Times New Roman"/>
-        </w:rPr>
-      </w:pPr>
-    </w:p>
-    <w:p>
-      <w:pPr>
-        <w:pStyle w:val="SemEspaamento"/>
-        <w:rPr>
-          <w:rFonts w:ascii="Times New Roman" w:hAnsi="Times New Roman" w:cs="Times New Roman"/>
-        </w:rPr>
-      </w:pPr>
-    </w:p>
-    <w:p>
-      <w:pPr>
-        <w:pStyle w:val="SemEspaamento"/>
-        <w:rPr>
-          <w:rFonts w:ascii="Times New Roman" w:hAnsi="Times New Roman" w:cs="Times New Roman"/>
-        </w:rPr>
-      </w:pPr>
-    </w:p>
-    <w:p>
-      <w:pPr>
-        <w:pStyle w:val="SemEspaamento"/>
-        <w:rPr>
-          <w:rFonts w:ascii="Times New Roman" w:hAnsi="Times New Roman" w:cs="Times New Roman"/>
-        </w:rPr>
-      </w:pPr>
-      <w:r>
-        <w:rPr>
-          <w:rFonts w:ascii="Times New Roman" w:hAnsi="Times New Roman" w:cs="Times New Roman"/>
-        </w:rPr>
-        <w:t>Texto de apresentação (contra capa):  fonte 12,</w:t>
+      <w:proofErr w:type="spellEnd"/>
+      <w:proofErr w:type="gramEnd"/>
+    </w:p>
+    <w:p>
+      <w:pPr>
+        <w:pStyle w:val="SemEspaamento"/>
+        <w:rPr>
+          <w:rFonts w:ascii="Times New Roman" w:hAnsi="Times New Roman" w:cs="Times New Roman"/>
+        </w:rPr>
+      </w:pPr>
+    </w:p>
+    <w:p>
+      <w:pPr>
+        <w:pStyle w:val="SemEspaamento"/>
+        <w:rPr>
+          <w:rFonts w:ascii="Times New Roman" w:hAnsi="Times New Roman" w:cs="Times New Roman"/>
+        </w:rPr>
+      </w:pPr>
+    </w:p>
+    <w:p>
+      <w:pPr>
+        <w:pStyle w:val="SemEspaamento"/>
+        <w:rPr>
+          <w:rFonts w:ascii="Times New Roman" w:hAnsi="Times New Roman" w:cs="Times New Roman"/>
+        </w:rPr>
+      </w:pPr>
+    </w:p>
+    <w:p>
+      <w:pPr>
+        <w:pStyle w:val="SemEspaamento"/>
+        <w:rPr>
+          <w:rFonts w:ascii="Times New Roman" w:hAnsi="Times New Roman" w:cs="Times New Roman"/>
+        </w:rPr>
+      </w:pPr>
+    </w:p>
+    <w:p>
+      <w:pPr>
+        <w:pStyle w:val="SemEspaamento"/>
+        <w:rPr>
+          <w:rFonts w:ascii="Times New Roman" w:hAnsi="Times New Roman" w:cs="Times New Roman"/>
+        </w:rPr>
+      </w:pPr>
+      <w:r>
+        <w:rPr>
+          <w:rFonts w:ascii="Times New Roman" w:hAnsi="Times New Roman" w:cs="Times New Roman"/>
+        </w:rPr>
+        <w:t>Texto de apresentação (contra capa):</w:t>
+      </w:r>
+      <w:proofErr w:type="gramStart"/>
+      <w:r>
+        <w:rPr>
+          <w:rFonts w:ascii="Times New Roman" w:hAnsi="Times New Roman" w:cs="Times New Roman"/>
+        </w:rPr>
+        <w:t xml:space="preserve">  </w:t>
+      </w:r>
+      <w:proofErr w:type="gramEnd"/>
+      <w:r>
+        <w:rPr>
+          <w:rFonts w:ascii="Times New Roman" w:hAnsi="Times New Roman" w:cs="Times New Roman"/>
+        </w:rPr>
+        <w:t>fonte 12,</w:t>
       </w:r>
       <w:r>
         <w:rPr>
@@ -1796,12 +1917,21 @@
         </w:rPr>
         <w:tab/>
       </w:r>
-      <w:r>
-        <w:rPr>
-          <w:rFonts w:ascii="Times New Roman" w:hAnsi="Times New Roman" w:cs="Times New Roman"/>
-          <w:b/>
-        </w:rPr>
-        <w:t>ALUNOS(14)</w:t>
+      <w:proofErr w:type="gramStart"/>
+      <w:r>
+        <w:rPr>
+          <w:rFonts w:ascii="Times New Roman" w:hAnsi="Times New Roman" w:cs="Times New Roman"/>
+          <w:b/>
+        </w:rPr>
+        <w:t>ALUNOS(</w:t>
+      </w:r>
+      <w:proofErr w:type="gramEnd"/>
+      <w:r>
+        <w:rPr>
+          <w:rFonts w:ascii="Times New Roman" w:hAnsi="Times New Roman" w:cs="Times New Roman"/>
+          <w:b/>
+        </w:rPr>
+        <w:t>14)</w:t>
       </w:r>
     </w:p>
     <w:p>
@@ -1917,100 +2047,118 @@
         <w:tab/>
         <w:t xml:space="preserve">             </w:t>
       </w:r>
+      <w:proofErr w:type="gramStart"/>
       <w:r>
         <w:rPr>
           <w:rFonts w:ascii="Times New Roman" w:hAnsi="Times New Roman" w:cs="Times New Roman"/>
           <w:b/>
           <w:sz w:val="26"/>
         </w:rPr>
-        <w:t>TITULO(16)</w:t>
-      </w:r>
-    </w:p>
-    <w:p>
-      <w:pPr>
-        <w:pStyle w:val="SemEspaamento"/>
-        <w:rPr>
-          <w:rFonts w:ascii="Times New Roman" w:hAnsi="Times New Roman" w:cs="Times New Roman"/>
-          <w:b/>
-        </w:rPr>
-      </w:pPr>
-      <w:r>
-        <w:rPr>
-          <w:rFonts w:ascii="Times New Roman" w:hAnsi="Times New Roman" w:cs="Times New Roman"/>
-          <w:b/>
-        </w:rPr>
-        <w:tab/>
-      </w:r>
-      <w:r>
-        <w:rPr>
-          <w:rFonts w:ascii="Times New Roman" w:hAnsi="Times New Roman" w:cs="Times New Roman"/>
-          <w:b/>
-        </w:rPr>
-        <w:tab/>
-      </w:r>
-      <w:r>
-        <w:rPr>
-          <w:rFonts w:ascii="Times New Roman" w:hAnsi="Times New Roman" w:cs="Times New Roman"/>
-          <w:b/>
-        </w:rPr>
-        <w:tab/>
-      </w:r>
-      <w:r>
-        <w:rPr>
-          <w:rFonts w:ascii="Times New Roman" w:hAnsi="Times New Roman" w:cs="Times New Roman"/>
-          <w:b/>
-        </w:rPr>
-        <w:tab/>
-      </w:r>
-    </w:p>
-    <w:p>
-      <w:pPr>
-        <w:pStyle w:val="SemEspaamento"/>
-        <w:rPr>
-          <w:rFonts w:ascii="Times New Roman" w:hAnsi="Times New Roman" w:cs="Times New Roman"/>
-        </w:rPr>
-      </w:pPr>
-      <w:r>
-        <w:rPr>
-          <w:rFonts w:ascii="Times New Roman" w:hAnsi="Times New Roman" w:cs="Times New Roman"/>
-          <w:b/>
-        </w:rPr>
-        <w:tab/>
-      </w:r>
-      <w:r>
-        <w:rPr>
-          <w:rFonts w:ascii="Times New Roman" w:hAnsi="Times New Roman" w:cs="Times New Roman"/>
-          <w:b/>
-        </w:rPr>
-        <w:tab/>
-      </w:r>
-      <w:r>
-        <w:rPr>
-          <w:rFonts w:ascii="Times New Roman" w:hAnsi="Times New Roman" w:cs="Times New Roman"/>
-          <w:b/>
-        </w:rPr>
-        <w:tab/>
-      </w:r>
-      <w:r>
-        <w:rPr>
-          <w:rFonts w:ascii="Times New Roman" w:hAnsi="Times New Roman" w:cs="Times New Roman"/>
-          <w:b/>
-        </w:rPr>
-        <w:tab/>
-      </w:r>
-      <w:r>
-        <w:rPr>
-          <w:rFonts w:ascii="Times New Roman" w:hAnsi="Times New Roman" w:cs="Times New Roman"/>
-          <w:b/>
-        </w:rPr>
-        <w:tab/>
-      </w:r>
-      <w:r>
-        <w:rPr>
-          <w:rFonts w:ascii="Times New Roman" w:hAnsi="Times New Roman" w:cs="Times New Roman"/>
-        </w:rPr>
-        <w:t>2x enter</w:t>
-      </w:r>
+        <w:t>TITULO(</w:t>
+      </w:r>
+      <w:proofErr w:type="gramEnd"/>
+      <w:r>
+        <w:rPr>
+          <w:rFonts w:ascii="Times New Roman" w:hAnsi="Times New Roman" w:cs="Times New Roman"/>
+          <w:b/>
+          <w:sz w:val="26"/>
+        </w:rPr>
+        <w:t>16)</w:t>
+      </w:r>
+    </w:p>
+    <w:p>
+      <w:pPr>
+        <w:pStyle w:val="SemEspaamento"/>
+        <w:rPr>
+          <w:rFonts w:ascii="Times New Roman" w:hAnsi="Times New Roman" w:cs="Times New Roman"/>
+          <w:b/>
+        </w:rPr>
+      </w:pPr>
+      <w:r>
+        <w:rPr>
+          <w:rFonts w:ascii="Times New Roman" w:hAnsi="Times New Roman" w:cs="Times New Roman"/>
+          <w:b/>
+        </w:rPr>
+        <w:tab/>
+      </w:r>
+      <w:r>
+        <w:rPr>
+          <w:rFonts w:ascii="Times New Roman" w:hAnsi="Times New Roman" w:cs="Times New Roman"/>
+          <w:b/>
+        </w:rPr>
+        <w:tab/>
+      </w:r>
+      <w:r>
+        <w:rPr>
+          <w:rFonts w:ascii="Times New Roman" w:hAnsi="Times New Roman" w:cs="Times New Roman"/>
+          <w:b/>
+        </w:rPr>
+        <w:tab/>
+      </w:r>
+      <w:r>
+        <w:rPr>
+          <w:rFonts w:ascii="Times New Roman" w:hAnsi="Times New Roman" w:cs="Times New Roman"/>
+          <w:b/>
+        </w:rPr>
+        <w:tab/>
+      </w:r>
+    </w:p>
+    <w:p>
+      <w:pPr>
+        <w:pStyle w:val="SemEspaamento"/>
+        <w:rPr>
+          <w:rFonts w:ascii="Times New Roman" w:hAnsi="Times New Roman" w:cs="Times New Roman"/>
+        </w:rPr>
+      </w:pPr>
+      <w:r>
+        <w:rPr>
+          <w:rFonts w:ascii="Times New Roman" w:hAnsi="Times New Roman" w:cs="Times New Roman"/>
+          <w:b/>
+        </w:rPr>
+        <w:tab/>
+      </w:r>
+      <w:r>
+        <w:rPr>
+          <w:rFonts w:ascii="Times New Roman" w:hAnsi="Times New Roman" w:cs="Times New Roman"/>
+          <w:b/>
+        </w:rPr>
+        <w:tab/>
+      </w:r>
+      <w:r>
+        <w:rPr>
+          <w:rFonts w:ascii="Times New Roman" w:hAnsi="Times New Roman" w:cs="Times New Roman"/>
+          <w:b/>
+        </w:rPr>
+        <w:tab/>
+      </w:r>
+      <w:r>
+        <w:rPr>
+          <w:rFonts w:ascii="Times New Roman" w:hAnsi="Times New Roman" w:cs="Times New Roman"/>
+          <w:b/>
+        </w:rPr>
+        <w:tab/>
+      </w:r>
+      <w:r>
+        <w:rPr>
+          <w:rFonts w:ascii="Times New Roman" w:hAnsi="Times New Roman" w:cs="Times New Roman"/>
+          <w:b/>
+        </w:rPr>
+        <w:tab/>
+      </w:r>
+      <w:r>
+        <w:rPr>
+          <w:rFonts w:ascii="Times New Roman" w:hAnsi="Times New Roman" w:cs="Times New Roman"/>
+        </w:rPr>
+        <w:t xml:space="preserve">2x </w:t>
+      </w:r>
+      <w:proofErr w:type="spellStart"/>
+      <w:r>
+        <w:rPr>
+          <w:rFonts w:ascii="Times New Roman" w:hAnsi="Times New Roman" w:cs="Times New Roman"/>
+        </w:rPr>
+        <w:t>enter</w:t>
+      </w:r>
+      <w:proofErr w:type="spellEnd"/>
       <w:r>
         <w:rPr>
           <w:rFonts w:ascii="Times New Roman" w:hAnsi="Times New Roman" w:cs="Times New Roman"/>
@@ -2214,83 +2362,130 @@
           <w:rFonts w:ascii="Times New Roman" w:hAnsi="Times New Roman" w:cs="Times New Roman"/>
           <w:b/>
         </w:rPr>
-        <w:t xml:space="preserve">       INSTITUIÇÃO(14)</w:t>
-      </w:r>
-    </w:p>
-    <w:p>
-      <w:pPr>
-        <w:pStyle w:val="SemEspaamento"/>
-        <w:rPr>
-          <w:rFonts w:ascii="Times New Roman" w:hAnsi="Times New Roman" w:cs="Times New Roman"/>
-          <w:b/>
-        </w:rPr>
-      </w:pPr>
-      <w:r>
-        <w:rPr>
-          <w:rFonts w:ascii="Times New Roman" w:hAnsi="Times New Roman" w:cs="Times New Roman"/>
-          <w:b/>
-        </w:rPr>
-        <w:tab/>
-      </w:r>
-      <w:r>
-        <w:rPr>
-          <w:rFonts w:ascii="Times New Roman" w:hAnsi="Times New Roman" w:cs="Times New Roman"/>
-          <w:b/>
-        </w:rPr>
-        <w:tab/>
-      </w:r>
-      <w:r>
-        <w:rPr>
-          <w:rFonts w:ascii="Times New Roman" w:hAnsi="Times New Roman" w:cs="Times New Roman"/>
-          <w:b/>
-        </w:rPr>
-        <w:tab/>
-      </w:r>
-      <w:r>
-        <w:rPr>
-          <w:rFonts w:ascii="Times New Roman" w:hAnsi="Times New Roman" w:cs="Times New Roman"/>
-          <w:b/>
-        </w:rPr>
-        <w:tab/>
-        <w:t>LOCAL(14)</w:t>
-      </w:r>
-    </w:p>
-    <w:p>
-      <w:pPr>
-        <w:pStyle w:val="SemEspaamento"/>
-        <w:rPr>
-          <w:rFonts w:ascii="Times New Roman" w:hAnsi="Times New Roman" w:cs="Times New Roman"/>
-          <w:b/>
-        </w:rPr>
-      </w:pPr>
-      <w:r>
-        <w:rPr>
-          <w:rFonts w:ascii="Times New Roman" w:hAnsi="Times New Roman" w:cs="Times New Roman"/>
-          <w:b/>
-        </w:rPr>
-        <w:tab/>
-      </w:r>
-      <w:r>
-        <w:rPr>
-          <w:rFonts w:ascii="Times New Roman" w:hAnsi="Times New Roman" w:cs="Times New Roman"/>
-          <w:b/>
-        </w:rPr>
-        <w:tab/>
-      </w:r>
-      <w:r>
-        <w:rPr>
-          <w:rFonts w:ascii="Times New Roman" w:hAnsi="Times New Roman" w:cs="Times New Roman"/>
-          <w:b/>
-        </w:rPr>
-        <w:tab/>
-      </w:r>
-      <w:r>
-        <w:rPr>
-          <w:rFonts w:ascii="Times New Roman" w:hAnsi="Times New Roman" w:cs="Times New Roman"/>
-          <w:b/>
-        </w:rPr>
-        <w:tab/>
-        <w:t xml:space="preserve"> DATA(14)</w:t>
+        <w:t xml:space="preserve">       </w:t>
+      </w:r>
+      <w:proofErr w:type="gramStart"/>
+      <w:r>
+        <w:rPr>
+          <w:rFonts w:ascii="Times New Roman" w:hAnsi="Times New Roman" w:cs="Times New Roman"/>
+          <w:b/>
+        </w:rPr>
+        <w:t>INSTITUIÇÃO(</w:t>
+      </w:r>
+      <w:proofErr w:type="gramEnd"/>
+      <w:r>
+        <w:rPr>
+          <w:rFonts w:ascii="Times New Roman" w:hAnsi="Times New Roman" w:cs="Times New Roman"/>
+          <w:b/>
+        </w:rPr>
+        <w:t>14)</w:t>
+      </w:r>
+    </w:p>
+    <w:p>
+      <w:pPr>
+        <w:pStyle w:val="SemEspaamento"/>
+        <w:rPr>
+          <w:rFonts w:ascii="Times New Roman" w:hAnsi="Times New Roman" w:cs="Times New Roman"/>
+          <w:b/>
+        </w:rPr>
+      </w:pPr>
+      <w:r>
+        <w:rPr>
+          <w:rFonts w:ascii="Times New Roman" w:hAnsi="Times New Roman" w:cs="Times New Roman"/>
+          <w:b/>
+        </w:rPr>
+        <w:tab/>
+      </w:r>
+      <w:r>
+        <w:rPr>
+          <w:rFonts w:ascii="Times New Roman" w:hAnsi="Times New Roman" w:cs="Times New Roman"/>
+          <w:b/>
+        </w:rPr>
+        <w:tab/>
+      </w:r>
+      <w:r>
+        <w:rPr>
+          <w:rFonts w:ascii="Times New Roman" w:hAnsi="Times New Roman" w:cs="Times New Roman"/>
+          <w:b/>
+        </w:rPr>
+        <w:tab/>
+      </w:r>
+      <w:r>
+        <w:rPr>
+          <w:rFonts w:ascii="Times New Roman" w:hAnsi="Times New Roman" w:cs="Times New Roman"/>
+          <w:b/>
+        </w:rPr>
+        <w:tab/>
+      </w:r>
+      <w:proofErr w:type="gramStart"/>
+      <w:r>
+        <w:rPr>
+          <w:rFonts w:ascii="Times New Roman" w:hAnsi="Times New Roman" w:cs="Times New Roman"/>
+          <w:b/>
+        </w:rPr>
+        <w:t>LOCAL(</w:t>
+      </w:r>
+      <w:proofErr w:type="gramEnd"/>
+      <w:r>
+        <w:rPr>
+          <w:rFonts w:ascii="Times New Roman" w:hAnsi="Times New Roman" w:cs="Times New Roman"/>
+          <w:b/>
+        </w:rPr>
+        <w:t>14)</w:t>
+      </w:r>
+    </w:p>
+    <w:p>
+      <w:pPr>
+        <w:pStyle w:val="SemEspaamento"/>
+        <w:rPr>
+          <w:rFonts w:ascii="Times New Roman" w:hAnsi="Times New Roman" w:cs="Times New Roman"/>
+          <w:b/>
+        </w:rPr>
+      </w:pPr>
+      <w:r>
+        <w:rPr>
+          <w:rFonts w:ascii="Times New Roman" w:hAnsi="Times New Roman" w:cs="Times New Roman"/>
+          <w:b/>
+        </w:rPr>
+        <w:tab/>
+      </w:r>
+      <w:r>
+        <w:rPr>
+          <w:rFonts w:ascii="Times New Roman" w:hAnsi="Times New Roman" w:cs="Times New Roman"/>
+          <w:b/>
+        </w:rPr>
+        <w:tab/>
+      </w:r>
+      <w:r>
+        <w:rPr>
+          <w:rFonts w:ascii="Times New Roman" w:hAnsi="Times New Roman" w:cs="Times New Roman"/>
+          <w:b/>
+        </w:rPr>
+        <w:tab/>
+      </w:r>
+      <w:r>
+        <w:rPr>
+          <w:rFonts w:ascii="Times New Roman" w:hAnsi="Times New Roman" w:cs="Times New Roman"/>
+          <w:b/>
+        </w:rPr>
+        <w:tab/>
+        <w:t xml:space="preserve"> </w:t>
+      </w:r>
+      <w:proofErr w:type="gramStart"/>
+      <w:r>
+        <w:rPr>
+          <w:rFonts w:ascii="Times New Roman" w:hAnsi="Times New Roman" w:cs="Times New Roman"/>
+          <w:b/>
+        </w:rPr>
+        <w:t>DATA(</w:t>
+      </w:r>
+      <w:proofErr w:type="gramEnd"/>
+      <w:r>
+        <w:rPr>
+          <w:rFonts w:ascii="Times New Roman" w:hAnsi="Times New Roman" w:cs="Times New Roman"/>
+          <w:b/>
+        </w:rPr>
+        <w:t>14)</w:t>
       </w:r>
     </w:p>
     <w:p>
@@ -2388,8 +2583,17 @@
           <w:rFonts w:ascii="Times New Roman" w:hAnsi="Times New Roman" w:cs="Times New Roman"/>
           <w:b/>
         </w:rPr>
-        <w:t>NÃO TEM NUMERO!!!</w:t>
-      </w:r>
+        <w:t>NÃO TEM NUMERO</w:t>
+      </w:r>
+      <w:proofErr w:type="gramStart"/>
+      <w:r>
+        <w:rPr>
+          <w:rFonts w:ascii="Times New Roman" w:hAnsi="Times New Roman" w:cs="Times New Roman"/>
+          <w:b/>
+        </w:rPr>
+        <w:t>!!!</w:t>
+      </w:r>
+      <w:proofErr w:type="gramEnd"/>
     </w:p>
     <w:p>
       <w:pPr>
@@ -2477,14 +2681,22 @@
         <w:rPr>
           <w:rFonts w:ascii="Times New Roman" w:hAnsi="Times New Roman" w:cs="Times New Roman"/>
         </w:rPr>
-        <w:t xml:space="preserve">Sem número de </w:t>
-      </w:r>
+        <w:t>Sem número de</w:t>
+      </w:r>
+      <w:proofErr w:type="gramStart"/>
       <w:r>
         <w:rPr>
           <w:rFonts w:ascii="Times New Roman" w:hAnsi="Times New Roman" w:cs="Times New Roman"/>
         </w:rPr>
         <w:t xml:space="preserve"> </w:t>
       </w:r>
+      <w:r>
+        <w:rPr>
+          <w:rFonts w:ascii="Times New Roman" w:hAnsi="Times New Roman" w:cs="Times New Roman"/>
+        </w:rPr>
+        <w:t xml:space="preserve"> </w:t>
+      </w:r>
+      <w:proofErr w:type="gramEnd"/>
       <w:r>
         <w:rPr>
           <w:rFonts w:ascii="Times New Roman" w:hAnsi="Times New Roman" w:cs="Times New Roman"/>
@@ -2539,11 +2751,33 @@
           <w:rFonts w:ascii="Times New Roman" w:hAnsi="Times New Roman" w:cs="Times New Roman"/>
         </w:rPr>
       </w:pPr>
-      <w:r>
-        <w:rPr>
-          <w:rFonts w:ascii="Times New Roman" w:hAnsi="Times New Roman" w:cs="Times New Roman"/>
-        </w:rPr>
-        <w:t>1 enter entre obras (pule 1 linha)</w:t>
+      <w:proofErr w:type="gramStart"/>
+      <w:r>
+        <w:rPr>
+          <w:rFonts w:ascii="Times New Roman" w:hAnsi="Times New Roman" w:cs="Times New Roman"/>
+        </w:rPr>
+        <w:t>1</w:t>
+      </w:r>
+      <w:proofErr w:type="gramEnd"/>
+      <w:r>
+        <w:rPr>
+          <w:rFonts w:ascii="Times New Roman" w:hAnsi="Times New Roman" w:cs="Times New Roman"/>
+        </w:rPr>
+        <w:t xml:space="preserve"> </w:t>
+      </w:r>
+      <w:proofErr w:type="spellStart"/>
+      <w:r>
+        <w:rPr>
+          <w:rFonts w:ascii="Times New Roman" w:hAnsi="Times New Roman" w:cs="Times New Roman"/>
+        </w:rPr>
+        <w:t>enter</w:t>
+      </w:r>
+      <w:proofErr w:type="spellEnd"/>
+      <w:r>
+        <w:rPr>
+          <w:rFonts w:ascii="Times New Roman" w:hAnsi="Times New Roman" w:cs="Times New Roman"/>
+        </w:rPr>
+        <w:t xml:space="preserve"> entre obras (pule 1 linha)</w:t>
       </w:r>
     </w:p>
     <w:p>
@@ -2561,7 +2795,21 @@
         <w:rPr>
           <w:rFonts w:ascii="Times New Roman" w:hAnsi="Times New Roman" w:cs="Times New Roman"/>
         </w:rPr>
-        <w:t>Ordem alfabética(do autor)</w:t>
+        <w:t xml:space="preserve">Ordem </w:t>
+      </w:r>
+      <w:proofErr w:type="gramStart"/>
+      <w:r>
+        <w:rPr>
+          <w:rFonts w:ascii="Times New Roman" w:hAnsi="Times New Roman" w:cs="Times New Roman"/>
+        </w:rPr>
+        <w:t>alfabética(</w:t>
+      </w:r>
+      <w:proofErr w:type="gramEnd"/>
+      <w:r>
+        <w:rPr>
+          <w:rFonts w:ascii="Times New Roman" w:hAnsi="Times New Roman" w:cs="Times New Roman"/>
+        </w:rPr>
+        <w:t>do autor)</w:t>
       </w:r>
     </w:p>
     <w:p>
@@ -2579,7 +2827,21 @@
         <w:rPr>
           <w:rFonts w:ascii="Times New Roman" w:hAnsi="Times New Roman" w:cs="Times New Roman"/>
         </w:rPr>
-        <w:t>Para várias obras do msm autor da mais antiga para a menos antiga</w:t>
+        <w:t xml:space="preserve">Para várias obras do </w:t>
+      </w:r>
+      <w:proofErr w:type="spellStart"/>
+      <w:r>
+        <w:rPr>
+          <w:rFonts w:ascii="Times New Roman" w:hAnsi="Times New Roman" w:cs="Times New Roman"/>
+        </w:rPr>
+        <w:t>msm</w:t>
+      </w:r>
+      <w:proofErr w:type="spellEnd"/>
+      <w:r>
+        <w:rPr>
+          <w:rFonts w:ascii="Times New Roman" w:hAnsi="Times New Roman" w:cs="Times New Roman"/>
+        </w:rPr>
+        <w:t xml:space="preserve"> autor da mais antiga para a menos antiga</w:t>
       </w:r>
     </w:p>
     <w:p>
@@ -2679,13 +2941,40 @@
           <w:rFonts w:ascii="Times New Roman" w:hAnsi="Times New Roman" w:cs="Times New Roman"/>
         </w:rPr>
       </w:pPr>
+      <w:proofErr w:type="spellStart"/>
       <w:r>
         <w:rPr>
           <w:rFonts w:ascii="Times New Roman" w:hAnsi="Times New Roman" w:cs="Times New Roman"/>
           <w:i/>
         </w:rPr>
-        <w:t>Foreign words(</w:t>
-      </w:r>
+        <w:t>Foreign</w:t>
+      </w:r>
+      <w:proofErr w:type="spellEnd"/>
+      <w:r>
+        <w:rPr>
+          <w:rFonts w:ascii="Times New Roman" w:hAnsi="Times New Roman" w:cs="Times New Roman"/>
+          <w:i/>
+        </w:rPr>
+        <w:t xml:space="preserve"> </w:t>
+      </w:r>
+      <w:proofErr w:type="spellStart"/>
+      <w:proofErr w:type="gramStart"/>
+      <w:r>
+        <w:rPr>
+          <w:rFonts w:ascii="Times New Roman" w:hAnsi="Times New Roman" w:cs="Times New Roman"/>
+          <w:i/>
+        </w:rPr>
+        <w:t>words</w:t>
+      </w:r>
+      <w:proofErr w:type="spellEnd"/>
+      <w:r>
+        <w:rPr>
+          <w:rFonts w:ascii="Times New Roman" w:hAnsi="Times New Roman" w:cs="Times New Roman"/>
+          <w:i/>
+        </w:rPr>
+        <w:t>(</w:t>
+      </w:r>
+      <w:proofErr w:type="gramEnd"/>
       <w:r>
         <w:rPr>
           <w:rFonts w:ascii="Times New Roman" w:hAnsi="Times New Roman" w:cs="Times New Roman"/>
@@ -2721,22 +3010,52 @@
         <w:rPr>
           <w:rFonts w:ascii="Times New Roman" w:hAnsi="Times New Roman" w:cs="Times New Roman"/>
         </w:rPr>
-        <w:t>Siglas: 1º por extenso , depois a sigla</w:t>
-      </w:r>
-    </w:p>
-    <w:p>
-      <w:pPr>
-        <w:pStyle w:val="SemEspaamento"/>
-        <w:rPr>
-          <w:rFonts w:ascii="Times New Roman" w:hAnsi="Times New Roman" w:cs="Times New Roman"/>
-        </w:rPr>
-      </w:pPr>
-      <w:r>
-        <w:rPr>
-          <w:rFonts w:ascii="Times New Roman" w:hAnsi="Times New Roman" w:cs="Times New Roman"/>
-        </w:rPr>
-        <w:t>Ex: “para usar o sistema de informação gerencial -SIG- depois botar nota de rodapé com o significado.</w:t>
-      </w:r>
+        <w:t xml:space="preserve">Siglas: 1º por </w:t>
+      </w:r>
+      <w:proofErr w:type="gramStart"/>
+      <w:r>
+        <w:rPr>
+          <w:rFonts w:ascii="Times New Roman" w:hAnsi="Times New Roman" w:cs="Times New Roman"/>
+        </w:rPr>
+        <w:t>extenso ,</w:t>
+      </w:r>
+      <w:proofErr w:type="gramEnd"/>
+      <w:r>
+        <w:rPr>
+          <w:rFonts w:ascii="Times New Roman" w:hAnsi="Times New Roman" w:cs="Times New Roman"/>
+        </w:rPr>
+        <w:t xml:space="preserve"> depois a sigla</w:t>
+      </w:r>
+    </w:p>
+    <w:p>
+      <w:pPr>
+        <w:pStyle w:val="SemEspaamento"/>
+        <w:rPr>
+          <w:rFonts w:ascii="Times New Roman" w:hAnsi="Times New Roman" w:cs="Times New Roman"/>
+        </w:rPr>
+      </w:pPr>
+      <w:proofErr w:type="spellStart"/>
+      <w:r>
+        <w:rPr>
+          <w:rFonts w:ascii="Times New Roman" w:hAnsi="Times New Roman" w:cs="Times New Roman"/>
+        </w:rPr>
+        <w:t>Ex</w:t>
+      </w:r>
+      <w:proofErr w:type="spellEnd"/>
+      <w:r>
+        <w:rPr>
+          <w:rFonts w:ascii="Times New Roman" w:hAnsi="Times New Roman" w:cs="Times New Roman"/>
+        </w:rPr>
+        <w:t xml:space="preserve">: </w:t>
+      </w:r>
+      <w:proofErr w:type="gramStart"/>
+      <w:r>
+        <w:rPr>
+          <w:rFonts w:ascii="Times New Roman" w:hAnsi="Times New Roman" w:cs="Times New Roman"/>
+        </w:rPr>
+        <w:t>“para usar o sistema de informação gerencial -SIG- depois botar nota de rodapé com o significado.</w:t>
+      </w:r>
+      <w:proofErr w:type="gramEnd"/>
     </w:p>
     <w:p>
       <w:pPr>
@@ -2819,7 +3138,21 @@
         <w:rPr>
           <w:rFonts w:ascii="Times New Roman" w:hAnsi="Times New Roman" w:cs="Times New Roman"/>
         </w:rPr>
-        <w:t>Dividindo em seções que devem obedecer uma ordem hierárquica quando possível(o que é principal, o que é secundário...)</w:t>
+        <w:t xml:space="preserve">Dividindo em seções que devem </w:t>
+      </w:r>
+      <w:proofErr w:type="gramStart"/>
+      <w:r>
+        <w:rPr>
+          <w:rFonts w:ascii="Times New Roman" w:hAnsi="Times New Roman" w:cs="Times New Roman"/>
+        </w:rPr>
+        <w:t>obedecer</w:t>
+      </w:r>
+      <w:proofErr w:type="gramEnd"/>
+      <w:r>
+        <w:rPr>
+          <w:rFonts w:ascii="Times New Roman" w:hAnsi="Times New Roman" w:cs="Times New Roman"/>
+        </w:rPr>
+        <w:t xml:space="preserve"> uma ordem hierárquica quando possível(o que é principal, o que é secundário...)</w:t>
       </w:r>
     </w:p>
     <w:p>
@@ -2849,8 +3182,16 @@
         <w:rPr>
           <w:rFonts w:ascii="Times New Roman" w:hAnsi="Times New Roman" w:cs="Times New Roman"/>
         </w:rPr>
-        <w:t>(fundadores/comentaristas)</w:t>
-      </w:r>
+        <w:t>(fundadores/comentaristas</w:t>
+      </w:r>
+      <w:proofErr w:type="gramStart"/>
+      <w:r>
+        <w:rPr>
+          <w:rFonts w:ascii="Times New Roman" w:hAnsi="Times New Roman" w:cs="Times New Roman"/>
+        </w:rPr>
+        <w:t>)</w:t>
+      </w:r>
+      <w:proofErr w:type="gramEnd"/>
     </w:p>
     <w:p>
       <w:pPr>
@@ -2867,7 +3208,21 @@
         <w:rPr>
           <w:rFonts w:ascii="Times New Roman" w:hAnsi="Times New Roman" w:cs="Times New Roman"/>
         </w:rPr>
-        <w:t>Autores relevantes (para essa fase pelo menos 3)</w:t>
+        <w:t xml:space="preserve">Autores relevantes (para essa fase pelo menos </w:t>
+      </w:r>
+      <w:proofErr w:type="gramStart"/>
+      <w:r>
+        <w:rPr>
+          <w:rFonts w:ascii="Times New Roman" w:hAnsi="Times New Roman" w:cs="Times New Roman"/>
+        </w:rPr>
+        <w:t>3</w:t>
+      </w:r>
+      <w:proofErr w:type="gramEnd"/>
+      <w:r>
+        <w:rPr>
+          <w:rFonts w:ascii="Times New Roman" w:hAnsi="Times New Roman" w:cs="Times New Roman"/>
+        </w:rPr>
+        <w:t>)</w:t>
       </w:r>
     </w:p>
     <w:p>
@@ -3005,7 +3360,21 @@
         <w:rPr>
           <w:rFonts w:ascii="Times New Roman" w:hAnsi="Times New Roman" w:cs="Times New Roman"/>
         </w:rPr>
-        <w:t>Requer leitura e compreensão do que é citado(colocando somente o autor(ano))</w:t>
+        <w:t xml:space="preserve">Requer leitura e compreensão do que é </w:t>
+      </w:r>
+      <w:proofErr w:type="gramStart"/>
+      <w:r>
+        <w:rPr>
+          <w:rFonts w:ascii="Times New Roman" w:hAnsi="Times New Roman" w:cs="Times New Roman"/>
+        </w:rPr>
+        <w:t>citado(</w:t>
+      </w:r>
+      <w:proofErr w:type="gramEnd"/>
+      <w:r>
+        <w:rPr>
+          <w:rFonts w:ascii="Times New Roman" w:hAnsi="Times New Roman" w:cs="Times New Roman"/>
+        </w:rPr>
+        <w:t>colocando somente o autor(ano))</w:t>
       </w:r>
     </w:p>
     <w:p>
@@ -3050,7 +3419,21 @@
         <w:rPr>
           <w:rFonts w:ascii="Times New Roman" w:hAnsi="Times New Roman" w:cs="Times New Roman"/>
         </w:rPr>
-        <w:t xml:space="preserve">Até 3 linhas </w:t>
+        <w:t xml:space="preserve">Até </w:t>
+      </w:r>
+      <w:proofErr w:type="gramStart"/>
+      <w:r>
+        <w:rPr>
+          <w:rFonts w:ascii="Times New Roman" w:hAnsi="Times New Roman" w:cs="Times New Roman"/>
+        </w:rPr>
+        <w:t>3</w:t>
+      </w:r>
+      <w:proofErr w:type="gramEnd"/>
+      <w:r>
+        <w:rPr>
+          <w:rFonts w:ascii="Times New Roman" w:hAnsi="Times New Roman" w:cs="Times New Roman"/>
+        </w:rPr>
+        <w:t xml:space="preserve"> linhas </w:t>
       </w:r>
     </w:p>
     <w:p>
@@ -3167,7 +3550,21 @@
         <w:rPr>
           <w:rFonts w:ascii="Times New Roman" w:hAnsi="Times New Roman" w:cs="Times New Roman"/>
         </w:rPr>
-        <w:t>+ de 3 linhas</w:t>
+        <w:t xml:space="preserve">+ de </w:t>
+      </w:r>
+      <w:proofErr w:type="gramStart"/>
+      <w:r>
+        <w:rPr>
+          <w:rFonts w:ascii="Times New Roman" w:hAnsi="Times New Roman" w:cs="Times New Roman"/>
+        </w:rPr>
+        <w:t>3</w:t>
+      </w:r>
+      <w:proofErr w:type="gramEnd"/>
+      <w:r>
+        <w:rPr>
+          <w:rFonts w:ascii="Times New Roman" w:hAnsi="Times New Roman" w:cs="Times New Roman"/>
+        </w:rPr>
+        <w:t xml:space="preserve"> linhas</w:t>
       </w:r>
     </w:p>
     <w:p>
@@ -3185,8 +3582,16 @@
         <w:rPr>
           <w:rFonts w:ascii="Times New Roman" w:hAnsi="Times New Roman" w:cs="Times New Roman"/>
         </w:rPr>
-        <w:t>Recuo de 4cm</w:t>
-      </w:r>
+        <w:t xml:space="preserve">Recuo de </w:t>
+      </w:r>
+      <w:proofErr w:type="gramStart"/>
+      <w:r>
+        <w:rPr>
+          <w:rFonts w:ascii="Times New Roman" w:hAnsi="Times New Roman" w:cs="Times New Roman"/>
+        </w:rPr>
+        <w:t>4cm</w:t>
+      </w:r>
+      <w:proofErr w:type="gramEnd"/>
     </w:p>
     <w:p>
       <w:pPr>
@@ -3429,13 +3834,23 @@
                 <w:szCs w:val="20"/>
               </w:rPr>
             </w:pPr>
+            <w:proofErr w:type="gramStart"/>
             <w:r>
               <w:rPr>
                 <w:rFonts w:ascii="Times New Roman" w:hAnsi="Times New Roman" w:cs="Times New Roman"/>
                 <w:sz w:val="20"/>
                 <w:szCs w:val="20"/>
               </w:rPr>
-              <w:t>pontos importantes a serem considerados são: relevância do assunto, áreas controvertidas ou obscuras, natureza e extensão da contribuição. No conhecimento da bibliografia, faz-se necessário consultar, ler e fichar os estudos já realizados sobre o tema, com espírito crítico, valendo-se da literatura especializada dos trabalhos mais gerais e indo, a seguir, para</w:t>
+              <w:t>pontos</w:t>
+            </w:r>
+            <w:proofErr w:type="gramEnd"/>
+            <w:r>
+              <w:rPr>
+                <w:rFonts w:ascii="Times New Roman" w:hAnsi="Times New Roman" w:cs="Times New Roman"/>
+                <w:sz w:val="20"/>
+                <w:szCs w:val="20"/>
+              </w:rPr>
+              <w:t xml:space="preserve"> importantes a serem considerados são: relevância do assunto, áreas controvertidas ou obscuras, natureza e extensão da contribuição. No conhecimento da bibliografia, faz-se necessário consultar, ler e fichar os estudos já realizados sobre o tema, com espírito crítico, valendo-se da literatura especializada dos trabalhos mais gerais e indo, a seguir, para</w:t>
             </w:r>
             <w:r>
               <w:rPr>
@@ -3653,7 +4068,21 @@
         <w:rPr>
           <w:rFonts w:ascii="Times New Roman" w:hAnsi="Times New Roman" w:cs="Times New Roman"/>
         </w:rPr>
-        <w:t>2 – definir teoricamente o que é pesquisa(2 autores)</w:t>
+        <w:t xml:space="preserve">2 – definir teoricamente o que é </w:t>
+      </w:r>
+      <w:proofErr w:type="gramStart"/>
+      <w:r>
+        <w:rPr>
+          <w:rFonts w:ascii="Times New Roman" w:hAnsi="Times New Roman" w:cs="Times New Roman"/>
+        </w:rPr>
+        <w:t>pesquisa(</w:t>
+      </w:r>
+      <w:proofErr w:type="gramEnd"/>
+      <w:r>
+        <w:rPr>
+          <w:rFonts w:ascii="Times New Roman" w:hAnsi="Times New Roman" w:cs="Times New Roman"/>
+        </w:rPr>
+        <w:t>2 autores)</w:t>
       </w:r>
     </w:p>
     <w:p>
@@ -3719,7 +4148,21 @@
         <w:rPr>
           <w:rFonts w:ascii="Times New Roman" w:hAnsi="Times New Roman" w:cs="Times New Roman"/>
         </w:rPr>
-        <w:t>- Alunos, Orientador e as vezes pessoas externas</w:t>
+        <w:t xml:space="preserve">- Alunos, Orientador e </w:t>
+      </w:r>
+      <w:proofErr w:type="gramStart"/>
+      <w:r>
+        <w:rPr>
+          <w:rFonts w:ascii="Times New Roman" w:hAnsi="Times New Roman" w:cs="Times New Roman"/>
+        </w:rPr>
+        <w:t>as</w:t>
+      </w:r>
+      <w:proofErr w:type="gramEnd"/>
+      <w:r>
+        <w:rPr>
+          <w:rFonts w:ascii="Times New Roman" w:hAnsi="Times New Roman" w:cs="Times New Roman"/>
+        </w:rPr>
+        <w:t xml:space="preserve"> vezes pessoas externas</w:t>
       </w:r>
     </w:p>
     <w:p>
@@ -3756,8 +4199,16 @@
         <w:rPr>
           <w:rFonts w:ascii="Times New Roman" w:hAnsi="Times New Roman" w:cs="Times New Roman"/>
         </w:rPr>
-        <w:t>Instrumentos (de pesquisa) =questionários, entrevistas revisões</w:t>
-      </w:r>
+        <w:t xml:space="preserve">Instrumentos (de pesquisa) =questionários, entrevistas </w:t>
+      </w:r>
+      <w:proofErr w:type="gramStart"/>
+      <w:r>
+        <w:rPr>
+          <w:rFonts w:ascii="Times New Roman" w:hAnsi="Times New Roman" w:cs="Times New Roman"/>
+        </w:rPr>
+        <w:t>revisões</w:t>
+      </w:r>
+      <w:proofErr w:type="gramEnd"/>
     </w:p>
     <w:p>
       <w:pPr>
@@ -3823,35 +4274,189 @@
         </w:rPr>
         <w:t xml:space="preserve"> </w:t>
       </w:r>
+      <w:r>
+        <w:rPr>
+          <w:rFonts w:ascii="Times New Roman" w:hAnsi="Times New Roman" w:cs="Times New Roman"/>
+        </w:rPr>
+        <w:t>(as) e com quem?</w:t>
+      </w:r>
+    </w:p>
+    <w:p>
+      <w:pPr>
+        <w:pStyle w:val="SemEspaamento"/>
+        <w:rPr>
+          <w:rFonts w:ascii="Times New Roman" w:hAnsi="Times New Roman" w:cs="Times New Roman"/>
+        </w:rPr>
+      </w:pPr>
+    </w:p>
+    <w:p>
+      <w:pPr>
+        <w:pStyle w:val="SemEspaamento"/>
+        <w:rPr>
+          <w:rFonts w:ascii="Times New Roman" w:hAnsi="Times New Roman" w:cs="Times New Roman"/>
+        </w:rPr>
+      </w:pPr>
+      <w:r>
+        <w:rPr>
+          <w:rFonts w:ascii="Times New Roman" w:hAnsi="Times New Roman" w:cs="Times New Roman"/>
+        </w:rPr>
+        <w:t>Procedimentos: ações que serão realizados</w:t>
+      </w:r>
+      <w:r>
+        <w:rPr>
+          <w:rFonts w:ascii="Times New Roman" w:hAnsi="Times New Roman" w:cs="Times New Roman"/>
+        </w:rPr>
+        <w:t xml:space="preserve"> </w:t>
+      </w:r>
+      <w:r>
+        <w:rPr>
+          <w:rFonts w:ascii="Times New Roman" w:hAnsi="Times New Roman" w:cs="Times New Roman"/>
+        </w:rPr>
+        <w:t>(verbos no infinitivo) e em tópicos</w:t>
+      </w:r>
+    </w:p>
+    <w:p>
+      <w:pPr>
+        <w:pStyle w:val="SemEspaamento"/>
+        <w:rPr>
+          <w:rFonts w:ascii="Times New Roman" w:hAnsi="Times New Roman" w:cs="Times New Roman"/>
+        </w:rPr>
+      </w:pPr>
+    </w:p>
+    <w:p>
+      <w:pPr>
+        <w:pStyle w:val="SemEspaamento"/>
+        <w:rPr>
+          <w:rFonts w:ascii="Times New Roman" w:hAnsi="Times New Roman" w:cs="Times New Roman"/>
+        </w:rPr>
+      </w:pPr>
+      <w:proofErr w:type="gramStart"/>
+      <w:r>
+        <w:rPr>
+          <w:rFonts w:ascii="Times New Roman" w:hAnsi="Times New Roman" w:cs="Times New Roman"/>
+        </w:rPr>
+        <w:t>Orçamento(</w:t>
+      </w:r>
+      <w:proofErr w:type="gramEnd"/>
+      <w:r>
+        <w:rPr>
+          <w:rFonts w:ascii="Times New Roman" w:hAnsi="Times New Roman" w:cs="Times New Roman"/>
+        </w:rPr>
+        <w:t>até dezembro)</w:t>
+      </w:r>
+    </w:p>
+    <w:p>
+      <w:pPr>
+        <w:pStyle w:val="SemEspaamento"/>
+        <w:rPr>
+          <w:rFonts w:ascii="Times New Roman" w:hAnsi="Times New Roman" w:cs="Times New Roman"/>
+        </w:rPr>
+      </w:pPr>
+    </w:p>
+    <w:p>
+      <w:pPr>
+        <w:pStyle w:val="SemEspaamento"/>
+        <w:rPr>
+          <w:rFonts w:ascii="Times New Roman" w:hAnsi="Times New Roman" w:cs="Times New Roman"/>
+        </w:rPr>
+      </w:pPr>
+    </w:p>
+    <w:p>
+      <w:pPr>
+        <w:pStyle w:val="SemEspaamento"/>
+        <w:rPr>
+          <w:rFonts w:ascii="Times New Roman" w:hAnsi="Times New Roman" w:cs="Times New Roman"/>
+        </w:rPr>
+      </w:pPr>
+    </w:p>
+    <w:p>
+      <w:pPr>
+        <w:pStyle w:val="SemEspaamento"/>
+        <w:rPr>
+          <w:rFonts w:ascii="Times New Roman" w:hAnsi="Times New Roman" w:cs="Times New Roman"/>
+        </w:rPr>
+      </w:pPr>
       <w:bookmarkStart w:id="0" w:name="_GoBack"/>
       <w:bookmarkEnd w:id="0"/>
       <w:r>
         <w:rPr>
           <w:rFonts w:ascii="Times New Roman" w:hAnsi="Times New Roman" w:cs="Times New Roman"/>
         </w:rPr>
-        <w:t>(as) e com quem?</w:t>
-      </w:r>
-    </w:p>
-    <w:p>
-      <w:pPr>
-        <w:pStyle w:val="SemEspaamento"/>
-        <w:rPr>
-          <w:rFonts w:ascii="Times New Roman" w:hAnsi="Times New Roman" w:cs="Times New Roman"/>
-        </w:rPr>
-      </w:pPr>
-    </w:p>
-    <w:p>
-      <w:pPr>
-        <w:pStyle w:val="SemEspaamento"/>
-        <w:rPr>
-          <w:rFonts w:ascii="Times New Roman" w:hAnsi="Times New Roman" w:cs="Times New Roman"/>
-        </w:rPr>
-      </w:pPr>
-      <w:r>
-        <w:rPr>
-          <w:rFonts w:ascii="Times New Roman" w:hAnsi="Times New Roman" w:cs="Times New Roman"/>
-        </w:rPr>
-        <w:t>Procedimentos: ações que serão realizados</w:t>
+        <w:t>Projeto de pesquisa-&gt;projeto desenvolvido</w:t>
+      </w:r>
+    </w:p>
+    <w:p>
+      <w:pPr>
+        <w:pStyle w:val="SemEspaamento"/>
+        <w:rPr>
+          <w:rFonts w:ascii="Times New Roman" w:hAnsi="Times New Roman" w:cs="Times New Roman"/>
+        </w:rPr>
+      </w:pPr>
+      <w:r>
+        <w:rPr>
+          <w:rFonts w:ascii="Times New Roman" w:hAnsi="Times New Roman" w:cs="Times New Roman"/>
+        </w:rPr>
+        <w:t>Área</w:t>
+      </w:r>
+      <w:r>
+        <w:rPr>
+          <w:rFonts w:ascii="Times New Roman" w:hAnsi="Times New Roman" w:cs="Times New Roman"/>
+        </w:rPr>
+        <w:t xml:space="preserve"> maior-tecnologia</w:t>
+      </w:r>
+    </w:p>
+    <w:p>
+      <w:pPr>
+        <w:pStyle w:val="SemEspaamento"/>
+        <w:rPr>
+          <w:rFonts w:ascii="Times New Roman" w:hAnsi="Times New Roman" w:cs="Times New Roman"/>
+        </w:rPr>
+      </w:pPr>
+      <w:r>
+        <w:rPr>
+          <w:rFonts w:ascii="Times New Roman" w:hAnsi="Times New Roman" w:cs="Times New Roman"/>
+        </w:rPr>
+        <w:t>Curso si</w:t>
+      </w:r>
+    </w:p>
+    <w:p>
+      <w:pPr>
+        <w:pStyle w:val="SemEspaamento"/>
+        <w:rPr>
+          <w:rFonts w:ascii="Times New Roman" w:hAnsi="Times New Roman" w:cs="Times New Roman"/>
+        </w:rPr>
+      </w:pPr>
+      <w:r>
+        <w:rPr>
+          <w:rFonts w:ascii="Times New Roman" w:hAnsi="Times New Roman" w:cs="Times New Roman"/>
+        </w:rPr>
+        <w:t xml:space="preserve">Áreas </w:t>
+      </w:r>
+      <w:r>
+        <w:rPr>
+          <w:rFonts w:ascii="Times New Roman" w:hAnsi="Times New Roman" w:cs="Times New Roman"/>
+        </w:rPr>
+        <w:tab/>
+      </w:r>
+      <w:r>
+        <w:rPr>
+          <w:rFonts w:ascii="Times New Roman" w:hAnsi="Times New Roman" w:cs="Times New Roman"/>
+        </w:rPr>
+        <w:tab/>
+      </w:r>
+    </w:p>
+    <w:p>
+      <w:pPr>
+        <w:pStyle w:val="SemEspaamento"/>
+        <w:rPr>
+          <w:rFonts w:ascii="Times New Roman" w:hAnsi="Times New Roman" w:cs="Times New Roman"/>
+        </w:rPr>
+      </w:pPr>
+      <w:r>
+        <w:rPr>
+          <w:rFonts w:ascii="Times New Roman" w:hAnsi="Times New Roman" w:cs="Times New Roman"/>
+        </w:rPr>
+        <w:t>Subáreas</w:t>
       </w:r>
       <w:r>
         <w:rPr>
@@ -3863,197 +4468,843 @@
         <w:rPr>
           <w:rFonts w:ascii="Times New Roman" w:hAnsi="Times New Roman" w:cs="Times New Roman"/>
         </w:rPr>
-        <w:t>(verbos no infinitivo) e em tópicos</w:t>
-      </w:r>
-    </w:p>
-    <w:p>
-      <w:pPr>
-        <w:pStyle w:val="SemEspaamento"/>
-        <w:rPr>
-          <w:rFonts w:ascii="Times New Roman" w:hAnsi="Times New Roman" w:cs="Times New Roman"/>
-        </w:rPr>
-      </w:pPr>
-    </w:p>
-    <w:p>
-      <w:pPr>
-        <w:pStyle w:val="SemEspaamento"/>
-        <w:rPr>
-          <w:rFonts w:ascii="Times New Roman" w:hAnsi="Times New Roman" w:cs="Times New Roman"/>
-        </w:rPr>
-      </w:pPr>
-      <w:r>
-        <w:rPr>
-          <w:rFonts w:ascii="Times New Roman" w:hAnsi="Times New Roman" w:cs="Times New Roman"/>
-        </w:rPr>
-        <w:t>Orçamento(até dezembro)</w:t>
-      </w:r>
-    </w:p>
-    <w:p>
-      <w:pPr>
-        <w:pStyle w:val="SemEspaamento"/>
-        <w:rPr>
-          <w:rFonts w:ascii="Times New Roman" w:hAnsi="Times New Roman" w:cs="Times New Roman"/>
-        </w:rPr>
-      </w:pPr>
-    </w:p>
-    <w:p>
-      <w:pPr>
-        <w:pStyle w:val="SemEspaamento"/>
-        <w:rPr>
-          <w:rFonts w:ascii="Times New Roman" w:hAnsi="Times New Roman" w:cs="Times New Roman"/>
-        </w:rPr>
-      </w:pPr>
-    </w:p>
-    <w:p>
-      <w:pPr>
-        <w:pStyle w:val="SemEspaamento"/>
-        <w:rPr>
-          <w:rFonts w:ascii="Times New Roman" w:hAnsi="Times New Roman" w:cs="Times New Roman"/>
-        </w:rPr>
-      </w:pPr>
-    </w:p>
-    <w:p>
-      <w:pPr>
-        <w:pStyle w:val="SemEspaamento"/>
-        <w:rPr>
-          <w:rFonts w:ascii="Times New Roman" w:hAnsi="Times New Roman" w:cs="Times New Roman"/>
-        </w:rPr>
-      </w:pPr>
-      <w:r>
-        <w:rPr>
-          <w:rFonts w:ascii="Times New Roman" w:hAnsi="Times New Roman" w:cs="Times New Roman"/>
-        </w:rPr>
-        <w:t>Projeto de pesquisa-&gt;projeto desenvolvido</w:t>
-      </w:r>
-    </w:p>
-    <w:p>
-      <w:pPr>
-        <w:pStyle w:val="SemEspaamento"/>
-        <w:rPr>
-          <w:rFonts w:ascii="Times New Roman" w:hAnsi="Times New Roman" w:cs="Times New Roman"/>
-        </w:rPr>
-      </w:pPr>
-      <w:r>
-        <w:rPr>
-          <w:rFonts w:ascii="Times New Roman" w:hAnsi="Times New Roman" w:cs="Times New Roman"/>
-        </w:rPr>
-        <w:t>Área</w:t>
-      </w:r>
-      <w:r>
-        <w:rPr>
-          <w:rFonts w:ascii="Times New Roman" w:hAnsi="Times New Roman" w:cs="Times New Roman"/>
-        </w:rPr>
-        <w:t xml:space="preserve"> maior-tecnologia</w:t>
-      </w:r>
-    </w:p>
-    <w:p>
-      <w:pPr>
-        <w:pStyle w:val="SemEspaamento"/>
-        <w:rPr>
-          <w:rFonts w:ascii="Times New Roman" w:hAnsi="Times New Roman" w:cs="Times New Roman"/>
-        </w:rPr>
-      </w:pPr>
-      <w:r>
-        <w:rPr>
-          <w:rFonts w:ascii="Times New Roman" w:hAnsi="Times New Roman" w:cs="Times New Roman"/>
-        </w:rPr>
-        <w:t>Curso si</w:t>
-      </w:r>
-    </w:p>
-    <w:p>
-      <w:pPr>
-        <w:pStyle w:val="SemEspaamento"/>
-        <w:rPr>
-          <w:rFonts w:ascii="Times New Roman" w:hAnsi="Times New Roman" w:cs="Times New Roman"/>
-        </w:rPr>
-      </w:pPr>
-      <w:r>
-        <w:rPr>
-          <w:rFonts w:ascii="Times New Roman" w:hAnsi="Times New Roman" w:cs="Times New Roman"/>
-        </w:rPr>
-        <w:t xml:space="preserve">Áreas </w:t>
-      </w:r>
-      <w:r>
-        <w:rPr>
-          <w:rFonts w:ascii="Times New Roman" w:hAnsi="Times New Roman" w:cs="Times New Roman"/>
-        </w:rPr>
-        <w:tab/>
-      </w:r>
-      <w:r>
-        <w:rPr>
-          <w:rFonts w:ascii="Times New Roman" w:hAnsi="Times New Roman" w:cs="Times New Roman"/>
-        </w:rPr>
-        <w:tab/>
-      </w:r>
-    </w:p>
-    <w:p>
-      <w:pPr>
-        <w:pStyle w:val="SemEspaamento"/>
-        <w:rPr>
-          <w:rFonts w:ascii="Times New Roman" w:hAnsi="Times New Roman" w:cs="Times New Roman"/>
-        </w:rPr>
-      </w:pPr>
-      <w:r>
-        <w:rPr>
-          <w:rFonts w:ascii="Times New Roman" w:hAnsi="Times New Roman" w:cs="Times New Roman"/>
-        </w:rPr>
-        <w:t>Subáreas</w:t>
-      </w:r>
-      <w:r>
-        <w:rPr>
-          <w:rFonts w:ascii="Times New Roman" w:hAnsi="Times New Roman" w:cs="Times New Roman"/>
+        <w:tab/>
+        <w:t>disciplinas</w:t>
+      </w:r>
+    </w:p>
+    <w:p>
+      <w:pPr>
+        <w:pStyle w:val="SemEspaamento"/>
+        <w:rPr>
+          <w:rFonts w:ascii="Times New Roman" w:hAnsi="Times New Roman" w:cs="Times New Roman"/>
+        </w:rPr>
+      </w:pPr>
+      <w:r>
+        <w:rPr>
+          <w:rFonts w:ascii="Times New Roman" w:hAnsi="Times New Roman" w:cs="Times New Roman"/>
+        </w:rPr>
+        <w:t xml:space="preserve">Temas áreas </w:t>
+      </w:r>
+      <w:r>
+        <w:rPr>
+          <w:rFonts w:ascii="Times New Roman" w:hAnsi="Times New Roman" w:cs="Times New Roman"/>
+        </w:rPr>
+        <w:tab/>
+      </w:r>
+      <w:proofErr w:type="gramStart"/>
+      <w:r>
+        <w:rPr>
+          <w:rFonts w:ascii="Times New Roman" w:hAnsi="Times New Roman" w:cs="Times New Roman"/>
+        </w:rPr>
+        <w:t>especificas</w:t>
+      </w:r>
+      <w:proofErr w:type="gramEnd"/>
+    </w:p>
+    <w:p>
+      <w:pPr>
+        <w:pStyle w:val="SemEspaamento"/>
+        <w:rPr>
+          <w:rFonts w:ascii="Times New Roman" w:hAnsi="Times New Roman" w:cs="Times New Roman"/>
+        </w:rPr>
+      </w:pPr>
+      <w:r>
+        <w:rPr>
+          <w:rFonts w:ascii="Times New Roman" w:hAnsi="Times New Roman" w:cs="Times New Roman"/>
+        </w:rPr>
+        <w:tab/>
+      </w:r>
+      <w:r>
+        <w:rPr>
+          <w:rFonts w:ascii="Times New Roman" w:hAnsi="Times New Roman" w:cs="Times New Roman"/>
+        </w:rPr>
+        <w:tab/>
+        <w:t>Delimitação</w:t>
+      </w:r>
+    </w:p>
+    <w:p>
+      <w:pPr>
+        <w:pStyle w:val="SemEspaamento"/>
+        <w:rPr>
+          <w:rFonts w:ascii="Times New Roman" w:hAnsi="Times New Roman" w:cs="Times New Roman"/>
+        </w:rPr>
+      </w:pPr>
+    </w:p>
+    <w:p>
+      <w:pPr>
+        <w:pStyle w:val="SemEspaamento"/>
+        <w:rPr>
+          <w:rFonts w:ascii="Times New Roman" w:hAnsi="Times New Roman" w:cs="Times New Roman"/>
+        </w:rPr>
+      </w:pPr>
+    </w:p>
+    <w:p>
+      <w:pPr>
+        <w:pStyle w:val="SemEspaamento"/>
+        <w:rPr>
+          <w:rFonts w:ascii="Times New Roman" w:hAnsi="Times New Roman" w:cs="Times New Roman"/>
+        </w:rPr>
+      </w:pPr>
+    </w:p>
+    <w:p>
+      <w:pPr>
+        <w:pStyle w:val="SemEspaamento"/>
+        <w:rPr>
+          <w:rFonts w:ascii="Times New Roman" w:hAnsi="Times New Roman" w:cs="Times New Roman"/>
+        </w:rPr>
+      </w:pPr>
+    </w:p>
+    <w:p>
+      <w:pPr>
+        <w:pStyle w:val="SemEspaamento"/>
+        <w:rPr>
+          <w:rFonts w:ascii="Times New Roman" w:hAnsi="Times New Roman" w:cs="Times New Roman"/>
+        </w:rPr>
+      </w:pPr>
+    </w:p>
+    <w:p>
+      <w:pPr>
+        <w:pStyle w:val="SemEspaamento"/>
+        <w:rPr>
+          <w:rFonts w:ascii="Times New Roman" w:hAnsi="Times New Roman" w:cs="Times New Roman"/>
+        </w:rPr>
+      </w:pPr>
+      <w:r>
+        <w:rPr>
+          <w:rFonts w:ascii="Times New Roman" w:hAnsi="Times New Roman" w:cs="Times New Roman"/>
+          <w:b/>
+        </w:rPr>
+        <w:lastRenderedPageBreak/>
+        <w:t>Entrega do projeto de classificação</w:t>
+      </w:r>
+    </w:p>
+    <w:p>
+      <w:pPr>
+        <w:pStyle w:val="SemEspaamento"/>
+        <w:rPr>
+          <w:rFonts w:ascii="Times New Roman" w:hAnsi="Times New Roman" w:cs="Times New Roman"/>
+        </w:rPr>
+      </w:pPr>
+      <w:r>
+        <w:rPr>
+          <w:rFonts w:ascii="Times New Roman" w:hAnsi="Times New Roman" w:cs="Times New Roman"/>
+        </w:rPr>
+        <w:t>Tem que ter:</w:t>
+      </w:r>
+    </w:p>
+    <w:p>
+      <w:pPr>
+        <w:pStyle w:val="SemEspaamento"/>
+        <w:rPr>
+          <w:rFonts w:ascii="Times New Roman" w:hAnsi="Times New Roman" w:cs="Times New Roman"/>
+        </w:rPr>
+      </w:pPr>
+      <w:r>
+        <w:rPr>
+          <w:rFonts w:ascii="Times New Roman" w:hAnsi="Times New Roman" w:cs="Times New Roman"/>
+        </w:rPr>
+        <w:t>- capa</w:t>
+      </w:r>
+    </w:p>
+    <w:p>
+      <w:pPr>
+        <w:pStyle w:val="SemEspaamento"/>
+        <w:rPr>
+          <w:rFonts w:ascii="Times New Roman" w:hAnsi="Times New Roman" w:cs="Times New Roman"/>
+        </w:rPr>
+      </w:pPr>
+      <w:r>
+        <w:rPr>
+          <w:rFonts w:ascii="Times New Roman" w:hAnsi="Times New Roman" w:cs="Times New Roman"/>
+        </w:rPr>
+        <w:t>- folha de rosto</w:t>
+      </w:r>
+    </w:p>
+    <w:p>
+      <w:pPr>
+        <w:pStyle w:val="SemEspaamento"/>
+        <w:rPr>
+          <w:rFonts w:ascii="Times New Roman" w:hAnsi="Times New Roman" w:cs="Times New Roman"/>
+        </w:rPr>
+      </w:pPr>
+      <w:r>
+        <w:rPr>
+          <w:rFonts w:ascii="Times New Roman" w:hAnsi="Times New Roman" w:cs="Times New Roman"/>
+        </w:rPr>
+        <w:t xml:space="preserve">- listas </w:t>
+      </w:r>
+      <w:proofErr w:type="gramStart"/>
+      <w:r>
+        <w:rPr>
+          <w:rFonts w:ascii="Times New Roman" w:hAnsi="Times New Roman" w:cs="Times New Roman"/>
+        </w:rPr>
+        <w:t xml:space="preserve">( </w:t>
+      </w:r>
+      <w:proofErr w:type="gramEnd"/>
+      <w:r>
+        <w:rPr>
+          <w:rFonts w:ascii="Times New Roman" w:hAnsi="Times New Roman" w:cs="Times New Roman"/>
+        </w:rPr>
+        <w:t>se tiver) de figuras, abreviações, abreviações, quadros...</w:t>
+      </w:r>
+    </w:p>
+    <w:p>
+      <w:pPr>
+        <w:pStyle w:val="SemEspaamento"/>
+        <w:rPr>
+          <w:rFonts w:ascii="Times New Roman" w:hAnsi="Times New Roman" w:cs="Times New Roman"/>
+        </w:rPr>
+      </w:pPr>
+      <w:r>
+        <w:rPr>
+          <w:rFonts w:ascii="Times New Roman" w:hAnsi="Times New Roman" w:cs="Times New Roman"/>
+        </w:rPr>
+        <w:t>EX.:</w:t>
+      </w:r>
+    </w:p>
+    <w:p>
+      <w:pPr>
+        <w:pStyle w:val="SemEspaamento"/>
+        <w:jc w:val="center"/>
+        <w:rPr>
+          <w:rFonts w:ascii="Times New Roman" w:hAnsi="Times New Roman" w:cs="Times New Roman"/>
+          <w:b/>
+        </w:rPr>
+      </w:pPr>
+      <w:r>
+        <w:rPr>
+          <w:rFonts w:ascii="Times New Roman" w:hAnsi="Times New Roman" w:cs="Times New Roman"/>
+          <w:b/>
+        </w:rPr>
+        <w:t>Lista de figuras</w:t>
+      </w:r>
+    </w:p>
+    <w:p>
+      <w:pPr>
+        <w:pStyle w:val="SemEspaamento"/>
+        <w:jc w:val="center"/>
+        <w:rPr>
+          <w:rFonts w:ascii="Times New Roman" w:hAnsi="Times New Roman" w:cs="Times New Roman"/>
+        </w:rPr>
+      </w:pPr>
+      <w:r>
+        <w:rPr>
+          <w:rFonts w:ascii="Times New Roman" w:hAnsi="Times New Roman" w:cs="Times New Roman"/>
+        </w:rPr>
+        <w:t xml:space="preserve">Figura 1 – nome da figura – </w:t>
+      </w:r>
+      <w:proofErr w:type="spellStart"/>
+      <w:proofErr w:type="gramStart"/>
+      <w:r>
+        <w:rPr>
+          <w:rFonts w:ascii="Times New Roman" w:hAnsi="Times New Roman" w:cs="Times New Roman"/>
+        </w:rPr>
+        <w:t>pág</w:t>
+      </w:r>
+      <w:proofErr w:type="spellEnd"/>
+      <w:r>
+        <w:rPr>
+          <w:rFonts w:ascii="Times New Roman" w:hAnsi="Times New Roman" w:cs="Times New Roman"/>
+        </w:rPr>
+        <w:t>(</w:t>
+      </w:r>
+      <w:proofErr w:type="gramEnd"/>
+      <w:r>
+        <w:rPr>
+          <w:rFonts w:ascii="Times New Roman" w:hAnsi="Times New Roman" w:cs="Times New Roman"/>
+        </w:rPr>
+        <w:t>nº)</w:t>
+      </w:r>
+    </w:p>
+    <w:p>
+      <w:pPr>
+        <w:pStyle w:val="SemEspaamento"/>
+        <w:jc w:val="center"/>
+        <w:rPr>
+          <w:rFonts w:ascii="Times New Roman" w:hAnsi="Times New Roman" w:cs="Times New Roman"/>
+        </w:rPr>
+      </w:pPr>
+      <w:r>
+        <w:rPr>
+          <w:rFonts w:ascii="Times New Roman" w:hAnsi="Times New Roman" w:cs="Times New Roman"/>
+        </w:rPr>
+        <w:t>(na sequencia que aparece)</w:t>
+      </w:r>
+    </w:p>
+    <w:p>
+      <w:pPr>
+        <w:pStyle w:val="SemEspaamento"/>
+        <w:jc w:val="both"/>
+        <w:rPr>
+          <w:rFonts w:ascii="Times New Roman" w:hAnsi="Times New Roman" w:cs="Times New Roman"/>
+        </w:rPr>
+      </w:pPr>
+    </w:p>
+    <w:p>
+      <w:pPr>
+        <w:pStyle w:val="SemEspaamento"/>
+        <w:jc w:val="center"/>
+        <w:rPr>
+          <w:rFonts w:ascii="Times New Roman" w:hAnsi="Times New Roman" w:cs="Times New Roman"/>
+          <w:b/>
+        </w:rPr>
+      </w:pPr>
+      <w:r>
+        <w:rPr>
+          <w:rFonts w:ascii="Times New Roman" w:hAnsi="Times New Roman" w:cs="Times New Roman"/>
+          <w:b/>
+        </w:rPr>
+        <w:t>Lista de abreviações</w:t>
+      </w:r>
+    </w:p>
+    <w:p>
+      <w:pPr>
+        <w:pStyle w:val="SemEspaamento"/>
+        <w:jc w:val="center"/>
+        <w:rPr>
+          <w:rFonts w:ascii="Times New Roman" w:hAnsi="Times New Roman" w:cs="Times New Roman"/>
+        </w:rPr>
+      </w:pPr>
+      <w:r>
+        <w:rPr>
+          <w:rFonts w:ascii="Times New Roman" w:hAnsi="Times New Roman" w:cs="Times New Roman"/>
+        </w:rPr>
+        <w:t xml:space="preserve">- ordem </w:t>
+      </w:r>
+      <w:r>
+        <w:rPr>
+          <w:rFonts w:ascii="Times New Roman" w:hAnsi="Times New Roman" w:cs="Times New Roman"/>
+        </w:rPr>
+        <w:t>alfabética/ sem página</w:t>
+      </w:r>
+    </w:p>
+    <w:p>
+      <w:pPr>
+        <w:pStyle w:val="SemEspaamento"/>
+        <w:jc w:val="center"/>
+        <w:rPr>
+          <w:rFonts w:ascii="Times New Roman" w:hAnsi="Times New Roman" w:cs="Times New Roman"/>
+        </w:rPr>
+      </w:pPr>
+      <w:r>
+        <w:rPr>
+          <w:rFonts w:ascii="Times New Roman" w:hAnsi="Times New Roman" w:cs="Times New Roman"/>
+        </w:rPr>
+        <w:t xml:space="preserve">AAA- Artilharia </w:t>
+      </w:r>
+      <w:proofErr w:type="spellStart"/>
+      <w:proofErr w:type="gramStart"/>
+      <w:r>
+        <w:rPr>
+          <w:rFonts w:ascii="Times New Roman" w:hAnsi="Times New Roman" w:cs="Times New Roman"/>
+        </w:rPr>
+        <w:t>anti-aérea</w:t>
+      </w:r>
+      <w:proofErr w:type="spellEnd"/>
+      <w:proofErr w:type="gramEnd"/>
+      <w:r>
+        <w:rPr>
+          <w:rFonts w:ascii="Times New Roman" w:hAnsi="Times New Roman" w:cs="Times New Roman"/>
+        </w:rPr>
+        <w:t>.</w:t>
+      </w:r>
+    </w:p>
+    <w:p>
+      <w:pPr>
+        <w:pStyle w:val="SemEspaamento"/>
+        <w:jc w:val="center"/>
+        <w:rPr>
+          <w:rFonts w:ascii="Times New Roman" w:hAnsi="Times New Roman" w:cs="Times New Roman"/>
+        </w:rPr>
+      </w:pPr>
+      <w:r>
+        <w:rPr>
+          <w:rFonts w:ascii="Times New Roman" w:hAnsi="Times New Roman" w:cs="Times New Roman"/>
+        </w:rPr>
+        <w:t xml:space="preserve">IBGE </w:t>
+      </w:r>
+      <w:proofErr w:type="gramStart"/>
+      <w:r>
+        <w:rPr>
+          <w:rFonts w:ascii="Times New Roman" w:hAnsi="Times New Roman" w:cs="Times New Roman"/>
+        </w:rPr>
+        <w:t>- ...</w:t>
+      </w:r>
+      <w:proofErr w:type="gramEnd"/>
+      <w:r>
+        <w:rPr>
+          <w:rFonts w:ascii="Times New Roman" w:hAnsi="Times New Roman" w:cs="Times New Roman"/>
+        </w:rPr>
+        <w:t>.</w:t>
+      </w:r>
+    </w:p>
+    <w:p>
+      <w:pPr>
+        <w:pStyle w:val="SemEspaamento"/>
+        <w:jc w:val="center"/>
+        <w:rPr>
+          <w:rFonts w:ascii="Times New Roman" w:hAnsi="Times New Roman" w:cs="Times New Roman"/>
+        </w:rPr>
+      </w:pPr>
+      <w:r>
+        <w:rPr>
+          <w:rFonts w:ascii="Times New Roman" w:hAnsi="Times New Roman" w:cs="Times New Roman"/>
+        </w:rPr>
+        <w:t xml:space="preserve">ICC- INATEL </w:t>
+      </w:r>
+      <w:proofErr w:type="spellStart"/>
+      <w:r>
+        <w:rPr>
+          <w:rFonts w:ascii="Times New Roman" w:hAnsi="Times New Roman" w:cs="Times New Roman"/>
+          <w:i/>
+        </w:rPr>
+        <w:t>competence</w:t>
+      </w:r>
+      <w:proofErr w:type="spellEnd"/>
+      <w:r>
+        <w:rPr>
+          <w:rFonts w:ascii="Times New Roman" w:hAnsi="Times New Roman" w:cs="Times New Roman"/>
+          <w:i/>
         </w:rPr>
         <w:t xml:space="preserve"> </w:t>
       </w:r>
-      <w:r>
-        <w:rPr>
-          <w:rFonts w:ascii="Times New Roman" w:hAnsi="Times New Roman" w:cs="Times New Roman"/>
-        </w:rPr>
-        <w:tab/>
-        <w:t>disciplinas</w:t>
-      </w:r>
-    </w:p>
-    <w:p>
-      <w:pPr>
-        <w:pStyle w:val="SemEspaamento"/>
-        <w:rPr>
-          <w:rFonts w:ascii="Times New Roman" w:hAnsi="Times New Roman" w:cs="Times New Roman"/>
-        </w:rPr>
-      </w:pPr>
-      <w:r>
-        <w:rPr>
-          <w:rFonts w:ascii="Times New Roman" w:hAnsi="Times New Roman" w:cs="Times New Roman"/>
-        </w:rPr>
-        <w:t xml:space="preserve">Temas áreas </w:t>
-      </w:r>
-      <w:r>
-        <w:rPr>
-          <w:rFonts w:ascii="Times New Roman" w:hAnsi="Times New Roman" w:cs="Times New Roman"/>
-        </w:rPr>
-        <w:tab/>
-        <w:t>especificas</w:t>
-      </w:r>
-    </w:p>
-    <w:p>
-      <w:pPr>
-        <w:pStyle w:val="SemEspaamento"/>
-        <w:rPr>
-          <w:rFonts w:ascii="Times New Roman" w:hAnsi="Times New Roman" w:cs="Times New Roman"/>
-        </w:rPr>
-      </w:pPr>
-      <w:r>
-        <w:rPr>
-          <w:rFonts w:ascii="Times New Roman" w:hAnsi="Times New Roman" w:cs="Times New Roman"/>
-        </w:rPr>
-        <w:tab/>
-      </w:r>
-      <w:r>
-        <w:rPr>
-          <w:rFonts w:ascii="Times New Roman" w:hAnsi="Times New Roman" w:cs="Times New Roman"/>
-        </w:rPr>
-        <w:tab/>
-        <w:t>Delimitação</w:t>
-      </w:r>
+      <w:proofErr w:type="gramStart"/>
+      <w:r>
+        <w:rPr>
+          <w:rFonts w:ascii="Times New Roman" w:hAnsi="Times New Roman" w:cs="Times New Roman"/>
+          <w:i/>
+        </w:rPr>
+        <w:t>center</w:t>
+      </w:r>
+      <w:proofErr w:type="gramEnd"/>
+      <w:r>
+        <w:rPr>
+          <w:rFonts w:ascii="Times New Roman" w:hAnsi="Times New Roman" w:cs="Times New Roman"/>
+        </w:rPr>
+        <w:t xml:space="preserve"> (se for em língua estrangeira em Itálico)</w:t>
+      </w:r>
+    </w:p>
+    <w:p>
+      <w:pPr>
+        <w:pStyle w:val="SemEspaamento"/>
+        <w:jc w:val="center"/>
+        <w:rPr>
+          <w:rFonts w:ascii="Times New Roman" w:hAnsi="Times New Roman" w:cs="Times New Roman"/>
+        </w:rPr>
+      </w:pPr>
+    </w:p>
+    <w:p>
+      <w:pPr>
+        <w:pStyle w:val="SemEspaamento"/>
+        <w:rPr>
+          <w:rFonts w:ascii="Times New Roman" w:hAnsi="Times New Roman" w:cs="Times New Roman"/>
+        </w:rPr>
+      </w:pPr>
+      <w:r>
+        <w:rPr>
+          <w:rFonts w:ascii="Times New Roman" w:hAnsi="Times New Roman" w:cs="Times New Roman"/>
+        </w:rPr>
+        <w:t>- Sumário</w:t>
+      </w:r>
+    </w:p>
+    <w:p>
+      <w:pPr>
+        <w:pStyle w:val="SemEspaamento"/>
+        <w:rPr>
+          <w:rFonts w:ascii="Times New Roman" w:hAnsi="Times New Roman" w:cs="Times New Roman"/>
+        </w:rPr>
+      </w:pPr>
+      <w:r>
+        <w:rPr>
+          <w:rFonts w:ascii="Times New Roman" w:hAnsi="Times New Roman" w:cs="Times New Roman"/>
+        </w:rPr>
+        <w:tab/>
+        <w:t>Introdução</w:t>
+      </w:r>
+    </w:p>
+    <w:p>
+      <w:pPr>
+        <w:pStyle w:val="SemEspaamento"/>
+        <w:rPr>
+          <w:rFonts w:ascii="Times New Roman" w:hAnsi="Times New Roman" w:cs="Times New Roman"/>
+        </w:rPr>
+      </w:pPr>
+      <w:r>
+        <w:rPr>
+          <w:rFonts w:ascii="Times New Roman" w:hAnsi="Times New Roman" w:cs="Times New Roman"/>
+        </w:rPr>
+        <w:tab/>
+      </w:r>
+      <w:proofErr w:type="gramStart"/>
+      <w:r>
+        <w:rPr>
+          <w:rFonts w:ascii="Times New Roman" w:hAnsi="Times New Roman" w:cs="Times New Roman"/>
+        </w:rPr>
+        <w:t>2</w:t>
+      </w:r>
+      <w:proofErr w:type="gramEnd"/>
+      <w:r>
+        <w:rPr>
+          <w:rFonts w:ascii="Times New Roman" w:hAnsi="Times New Roman" w:cs="Times New Roman"/>
+        </w:rPr>
+        <w:t xml:space="preserve"> introdução</w:t>
+      </w:r>
+    </w:p>
+    <w:p>
+      <w:pPr>
+        <w:pStyle w:val="SemEspaamento"/>
+        <w:rPr>
+          <w:rFonts w:ascii="Times New Roman" w:hAnsi="Times New Roman" w:cs="Times New Roman"/>
+        </w:rPr>
+      </w:pPr>
+      <w:r>
+        <w:rPr>
+          <w:rFonts w:ascii="Times New Roman" w:hAnsi="Times New Roman" w:cs="Times New Roman"/>
+        </w:rPr>
+        <w:tab/>
+      </w:r>
+      <w:r>
+        <w:rPr>
+          <w:rFonts w:ascii="Times New Roman" w:hAnsi="Times New Roman" w:cs="Times New Roman"/>
+        </w:rPr>
+        <w:tab/>
+      </w:r>
+      <w:proofErr w:type="gramStart"/>
+      <w:r>
+        <w:rPr>
+          <w:rFonts w:ascii="Times New Roman" w:hAnsi="Times New Roman" w:cs="Times New Roman"/>
+        </w:rPr>
+        <w:t>2.1 Objetivo</w:t>
+      </w:r>
+      <w:proofErr w:type="gramEnd"/>
+      <w:r>
+        <w:rPr>
+          <w:rFonts w:ascii="Times New Roman" w:hAnsi="Times New Roman" w:cs="Times New Roman"/>
+        </w:rPr>
+        <w:t xml:space="preserve"> geral</w:t>
+      </w:r>
+    </w:p>
+    <w:p>
+      <w:pPr>
+        <w:pStyle w:val="SemEspaamento"/>
+        <w:rPr>
+          <w:rFonts w:ascii="Times New Roman" w:hAnsi="Times New Roman" w:cs="Times New Roman"/>
+        </w:rPr>
+      </w:pPr>
+      <w:r>
+        <w:rPr>
+          <w:rFonts w:ascii="Times New Roman" w:hAnsi="Times New Roman" w:cs="Times New Roman"/>
+        </w:rPr>
+        <w:tab/>
+      </w:r>
+      <w:r>
+        <w:rPr>
+          <w:rFonts w:ascii="Times New Roman" w:hAnsi="Times New Roman" w:cs="Times New Roman"/>
+        </w:rPr>
+        <w:tab/>
+      </w:r>
+      <w:proofErr w:type="gramStart"/>
+      <w:r>
+        <w:rPr>
+          <w:rFonts w:ascii="Times New Roman" w:hAnsi="Times New Roman" w:cs="Times New Roman"/>
+        </w:rPr>
+        <w:t>2.2 Objetivo</w:t>
+      </w:r>
+      <w:proofErr w:type="gramEnd"/>
+      <w:r>
+        <w:rPr>
+          <w:rFonts w:ascii="Times New Roman" w:hAnsi="Times New Roman" w:cs="Times New Roman"/>
+        </w:rPr>
+        <w:t xml:space="preserve"> Específico</w:t>
+      </w:r>
+    </w:p>
+    <w:p>
+      <w:pPr>
+        <w:pStyle w:val="SemEspaamento"/>
+        <w:rPr>
+          <w:rFonts w:ascii="Times New Roman" w:hAnsi="Times New Roman" w:cs="Times New Roman"/>
+        </w:rPr>
+      </w:pPr>
+      <w:r>
+        <w:rPr>
+          <w:rFonts w:ascii="Times New Roman" w:hAnsi="Times New Roman" w:cs="Times New Roman"/>
+        </w:rPr>
+        <w:tab/>
+      </w:r>
+      <w:proofErr w:type="gramStart"/>
+      <w:r>
+        <w:rPr>
+          <w:rFonts w:ascii="Times New Roman" w:hAnsi="Times New Roman" w:cs="Times New Roman"/>
+        </w:rPr>
+        <w:t>3</w:t>
+      </w:r>
+      <w:proofErr w:type="gramEnd"/>
+      <w:r>
+        <w:rPr>
+          <w:rFonts w:ascii="Times New Roman" w:hAnsi="Times New Roman" w:cs="Times New Roman"/>
+        </w:rPr>
+        <w:t xml:space="preserve"> Justificativa</w:t>
+      </w:r>
+    </w:p>
+    <w:p>
+      <w:pPr>
+        <w:pStyle w:val="SemEspaamento"/>
+        <w:rPr>
+          <w:rFonts w:ascii="Times New Roman" w:hAnsi="Times New Roman" w:cs="Times New Roman"/>
+        </w:rPr>
+      </w:pPr>
+      <w:r>
+        <w:rPr>
+          <w:rFonts w:ascii="Times New Roman" w:hAnsi="Times New Roman" w:cs="Times New Roman"/>
+        </w:rPr>
+        <w:tab/>
+      </w:r>
+      <w:proofErr w:type="gramStart"/>
+      <w:r>
+        <w:rPr>
+          <w:rFonts w:ascii="Times New Roman" w:hAnsi="Times New Roman" w:cs="Times New Roman"/>
+        </w:rPr>
+        <w:t>4</w:t>
+      </w:r>
+      <w:proofErr w:type="gramEnd"/>
+      <w:r>
+        <w:rPr>
+          <w:rFonts w:ascii="Times New Roman" w:hAnsi="Times New Roman" w:cs="Times New Roman"/>
+        </w:rPr>
+        <w:t xml:space="preserve"> Quadro teórico (Autores)</w:t>
+      </w:r>
+    </w:p>
+    <w:p>
+      <w:pPr>
+        <w:pStyle w:val="SemEspaamento"/>
+        <w:rPr>
+          <w:rFonts w:ascii="Times New Roman" w:hAnsi="Times New Roman" w:cs="Times New Roman"/>
+        </w:rPr>
+      </w:pPr>
+      <w:r>
+        <w:rPr>
+          <w:rFonts w:ascii="Times New Roman" w:hAnsi="Times New Roman" w:cs="Times New Roman"/>
+        </w:rPr>
+        <w:tab/>
+      </w:r>
+      <w:proofErr w:type="gramStart"/>
+      <w:r>
+        <w:rPr>
+          <w:rFonts w:ascii="Times New Roman" w:hAnsi="Times New Roman" w:cs="Times New Roman"/>
+        </w:rPr>
+        <w:t>5</w:t>
+      </w:r>
+      <w:proofErr w:type="gramEnd"/>
+      <w:r>
+        <w:rPr>
+          <w:rFonts w:ascii="Times New Roman" w:hAnsi="Times New Roman" w:cs="Times New Roman"/>
+        </w:rPr>
+        <w:t xml:space="preserve"> Quadro metodológico</w:t>
+      </w:r>
+    </w:p>
+    <w:p>
+      <w:pPr>
+        <w:pStyle w:val="SemEspaamento"/>
+        <w:rPr>
+          <w:rFonts w:ascii="Times New Roman" w:hAnsi="Times New Roman" w:cs="Times New Roman"/>
+        </w:rPr>
+      </w:pPr>
+      <w:r>
+        <w:rPr>
+          <w:rFonts w:ascii="Times New Roman" w:hAnsi="Times New Roman" w:cs="Times New Roman"/>
+        </w:rPr>
+        <w:tab/>
+      </w:r>
+      <w:r>
+        <w:rPr>
+          <w:rFonts w:ascii="Times New Roman" w:hAnsi="Times New Roman" w:cs="Times New Roman"/>
+        </w:rPr>
+        <w:tab/>
+        <w:t>Autores</w:t>
+      </w:r>
+    </w:p>
+    <w:p>
+      <w:pPr>
+        <w:pStyle w:val="SemEspaamento"/>
+        <w:rPr>
+          <w:rFonts w:ascii="Times New Roman" w:hAnsi="Times New Roman" w:cs="Times New Roman"/>
+        </w:rPr>
+      </w:pPr>
+      <w:r>
+        <w:rPr>
+          <w:rFonts w:ascii="Times New Roman" w:hAnsi="Times New Roman" w:cs="Times New Roman"/>
+        </w:rPr>
+        <w:tab/>
+      </w:r>
+      <w:r>
+        <w:rPr>
+          <w:rFonts w:ascii="Times New Roman" w:hAnsi="Times New Roman" w:cs="Times New Roman"/>
+        </w:rPr>
+        <w:tab/>
+        <w:t>Referências</w:t>
+      </w:r>
+    </w:p>
+    <w:p>
+      <w:pPr>
+        <w:pStyle w:val="SemEspaamento"/>
+        <w:rPr>
+          <w:rFonts w:ascii="Times New Roman" w:hAnsi="Times New Roman" w:cs="Times New Roman"/>
+        </w:rPr>
+      </w:pPr>
+      <w:r>
+        <w:rPr>
+          <w:rFonts w:ascii="Times New Roman" w:hAnsi="Times New Roman" w:cs="Times New Roman"/>
+        </w:rPr>
+        <w:tab/>
+      </w:r>
+      <w:r>
+        <w:rPr>
+          <w:rFonts w:ascii="Times New Roman" w:hAnsi="Times New Roman" w:cs="Times New Roman"/>
+        </w:rPr>
+        <w:tab/>
+        <w:t>Apêndice</w:t>
+      </w:r>
+    </w:p>
+    <w:p>
+      <w:pPr>
+        <w:pStyle w:val="SemEspaamento"/>
+        <w:rPr>
+          <w:rFonts w:ascii="Times New Roman" w:hAnsi="Times New Roman" w:cs="Times New Roman"/>
+        </w:rPr>
+      </w:pPr>
+      <w:r>
+        <w:rPr>
+          <w:rFonts w:ascii="Times New Roman" w:hAnsi="Times New Roman" w:cs="Times New Roman"/>
+        </w:rPr>
+        <w:tab/>
+      </w:r>
+      <w:r>
+        <w:rPr>
+          <w:rFonts w:ascii="Times New Roman" w:hAnsi="Times New Roman" w:cs="Times New Roman"/>
+        </w:rPr>
+        <w:tab/>
+        <w:t>Anexo (se tiver)</w:t>
+      </w:r>
+    </w:p>
+    <w:p>
+      <w:pPr>
+        <w:pStyle w:val="SemEspaamento"/>
+        <w:rPr>
+          <w:rFonts w:ascii="Times New Roman" w:hAnsi="Times New Roman" w:cs="Times New Roman"/>
+        </w:rPr>
+      </w:pPr>
+      <w:r>
+        <w:rPr>
+          <w:rFonts w:ascii="Times New Roman" w:hAnsi="Times New Roman" w:cs="Times New Roman"/>
+        </w:rPr>
+        <w:tab/>
+      </w:r>
+    </w:p>
+    <w:p>
+      <w:pPr>
+        <w:pStyle w:val="SemEspaamento"/>
+        <w:rPr>
+          <w:rFonts w:ascii="Times New Roman" w:hAnsi="Times New Roman" w:cs="Times New Roman"/>
+          <w:b/>
+        </w:rPr>
+      </w:pPr>
+      <w:proofErr w:type="gramStart"/>
+      <w:r>
+        <w:rPr>
+          <w:rFonts w:ascii="Times New Roman" w:hAnsi="Times New Roman" w:cs="Times New Roman"/>
+          <w:b/>
+        </w:rPr>
+        <w:t>2</w:t>
+      </w:r>
+      <w:proofErr w:type="gramEnd"/>
+      <w:r>
+        <w:rPr>
+          <w:rFonts w:ascii="Times New Roman" w:hAnsi="Times New Roman" w:cs="Times New Roman"/>
+          <w:b/>
+        </w:rPr>
+        <w:t xml:space="preserve"> cópias em </w:t>
+      </w:r>
+      <w:proofErr w:type="spellStart"/>
+      <w:r>
+        <w:rPr>
+          <w:rFonts w:ascii="Times New Roman" w:hAnsi="Times New Roman" w:cs="Times New Roman"/>
+          <w:b/>
+        </w:rPr>
+        <w:t>expiral</w:t>
+      </w:r>
+      <w:proofErr w:type="spellEnd"/>
+    </w:p>
+    <w:p>
+      <w:pPr>
+        <w:pStyle w:val="SemEspaamento"/>
+        <w:rPr>
+          <w:rFonts w:ascii="Times New Roman" w:hAnsi="Times New Roman" w:cs="Times New Roman"/>
+          <w:b/>
+        </w:rPr>
+      </w:pPr>
+      <w:proofErr w:type="gramStart"/>
+      <w:r>
+        <w:rPr>
+          <w:rFonts w:ascii="Times New Roman" w:hAnsi="Times New Roman" w:cs="Times New Roman"/>
+          <w:b/>
+        </w:rPr>
+        <w:t>1</w:t>
+      </w:r>
+      <w:proofErr w:type="gramEnd"/>
+      <w:r>
+        <w:rPr>
+          <w:rFonts w:ascii="Times New Roman" w:hAnsi="Times New Roman" w:cs="Times New Roman"/>
+          <w:b/>
+        </w:rPr>
+        <w:t xml:space="preserve"> cópia simples P/Joelma</w:t>
+      </w:r>
+    </w:p>
+    <w:p>
+      <w:pPr>
+        <w:pStyle w:val="SemEspaamento"/>
+        <w:rPr>
+          <w:rFonts w:ascii="Times New Roman" w:hAnsi="Times New Roman" w:cs="Times New Roman"/>
+        </w:rPr>
+      </w:pPr>
+    </w:p>
+    <w:p>
+      <w:pPr>
+        <w:pStyle w:val="SemEspaamento"/>
+        <w:rPr>
+          <w:rFonts w:ascii="Times New Roman" w:hAnsi="Times New Roman" w:cs="Times New Roman"/>
+        </w:rPr>
+      </w:pPr>
+    </w:p>
+    <w:p>
+      <w:pPr>
+        <w:pStyle w:val="SemEspaamento"/>
+        <w:rPr>
+          <w:rFonts w:ascii="Times New Roman" w:hAnsi="Times New Roman" w:cs="Times New Roman"/>
+        </w:rPr>
+      </w:pPr>
+    </w:p>
+    <w:p>
+      <w:pPr>
+        <w:pStyle w:val="SemEspaamento"/>
+        <w:rPr>
+          <w:rFonts w:ascii="Times New Roman" w:hAnsi="Times New Roman" w:cs="Times New Roman"/>
+        </w:rPr>
+      </w:pPr>
+    </w:p>
+    <w:p>
+      <w:pPr>
+        <w:pStyle w:val="SemEspaamento"/>
+        <w:rPr>
+          <w:rFonts w:ascii="Times New Roman" w:hAnsi="Times New Roman" w:cs="Times New Roman"/>
+        </w:rPr>
+      </w:pPr>
+    </w:p>
+    <w:p>
+      <w:pPr>
+        <w:pStyle w:val="SemEspaamento"/>
+        <w:rPr>
+          <w:rFonts w:ascii="Times New Roman" w:hAnsi="Times New Roman" w:cs="Times New Roman"/>
+        </w:rPr>
+      </w:pPr>
     </w:p>
     <w:p>
       <w:pPr>
@@ -4086,7 +5337,21 @@
         <w:rPr>
           <w:rFonts w:ascii="Times New Roman" w:hAnsi="Times New Roman" w:cs="Times New Roman"/>
         </w:rPr>
-        <w:t xml:space="preserve"> de fev de 2015</w:t>
+        <w:t xml:space="preserve"> de </w:t>
+      </w:r>
+      <w:proofErr w:type="spellStart"/>
+      <w:r>
+        <w:rPr>
+          <w:rFonts w:ascii="Times New Roman" w:hAnsi="Times New Roman" w:cs="Times New Roman"/>
+        </w:rPr>
+        <w:t>fev</w:t>
+      </w:r>
+      <w:proofErr w:type="spellEnd"/>
+      <w:r>
+        <w:rPr>
+          <w:rFonts w:ascii="Times New Roman" w:hAnsi="Times New Roman" w:cs="Times New Roman"/>
+        </w:rPr>
+        <w:t xml:space="preserve"> de 2015</w:t>
       </w:r>
       <w:r>
         <w:rPr>
@@ -4124,7 +5389,21 @@
         <w:rPr>
           <w:rFonts w:ascii="Times New Roman" w:hAnsi="Times New Roman" w:cs="Times New Roman"/>
         </w:rPr>
-        <w:t>Data 2 de março de 2015 entrega do quadro teórico</w:t>
+        <w:t xml:space="preserve">Data </w:t>
+      </w:r>
+      <w:proofErr w:type="gramStart"/>
+      <w:r>
+        <w:rPr>
+          <w:rFonts w:ascii="Times New Roman" w:hAnsi="Times New Roman" w:cs="Times New Roman"/>
+        </w:rPr>
+        <w:t>2</w:t>
+      </w:r>
+      <w:proofErr w:type="gramEnd"/>
+      <w:r>
+        <w:rPr>
+          <w:rFonts w:ascii="Times New Roman" w:hAnsi="Times New Roman" w:cs="Times New Roman"/>
+        </w:rPr>
+        <w:t xml:space="preserve"> de março de 2015 entrega do quadro teórico</w:t>
       </w:r>
     </w:p>
     <w:p>
@@ -4152,22 +5431,49 @@
         <w:rPr>
           <w:rFonts w:ascii="Times New Roman" w:hAnsi="Times New Roman" w:cs="Times New Roman"/>
         </w:rPr>
-        <w:t>Data 28 jan 2015</w:t>
-      </w:r>
-    </w:p>
-    <w:p>
-      <w:pPr>
-        <w:pStyle w:val="SemEspaamento"/>
-        <w:rPr>
-          <w:rFonts w:ascii="Times New Roman" w:hAnsi="Times New Roman" w:cs="Times New Roman"/>
-        </w:rPr>
-      </w:pPr>
-      <w:r>
-        <w:rPr>
-          <w:rFonts w:ascii="Times New Roman" w:hAnsi="Times New Roman" w:cs="Times New Roman"/>
-        </w:rPr>
-        <w:lastRenderedPageBreak/>
-        <w:t xml:space="preserve">Procurar trabalhos parecidos pra basear (uns 3) trabalhos na </w:t>
+        <w:t xml:space="preserve">Data 28 </w:t>
+      </w:r>
+      <w:proofErr w:type="spellStart"/>
+      <w:r>
+        <w:rPr>
+          <w:rFonts w:ascii="Times New Roman" w:hAnsi="Times New Roman" w:cs="Times New Roman"/>
+        </w:rPr>
+        <w:t>jan</w:t>
+      </w:r>
+      <w:proofErr w:type="spellEnd"/>
+      <w:r>
+        <w:rPr>
+          <w:rFonts w:ascii="Times New Roman" w:hAnsi="Times New Roman" w:cs="Times New Roman"/>
+        </w:rPr>
+        <w:t xml:space="preserve"> 2015</w:t>
+      </w:r>
+    </w:p>
+    <w:p>
+      <w:pPr>
+        <w:pStyle w:val="SemEspaamento"/>
+        <w:rPr>
+          <w:rFonts w:ascii="Times New Roman" w:hAnsi="Times New Roman" w:cs="Times New Roman"/>
+        </w:rPr>
+      </w:pPr>
+      <w:r>
+        <w:rPr>
+          <w:rFonts w:ascii="Times New Roman" w:hAnsi="Times New Roman" w:cs="Times New Roman"/>
+        </w:rPr>
+        <w:t xml:space="preserve">Procurar trabalhos parecidos pra basear (uns </w:t>
+      </w:r>
+      <w:proofErr w:type="gramStart"/>
+      <w:r>
+        <w:rPr>
+          <w:rFonts w:ascii="Times New Roman" w:hAnsi="Times New Roman" w:cs="Times New Roman"/>
+        </w:rPr>
+        <w:t>3</w:t>
+      </w:r>
+      <w:proofErr w:type="gramEnd"/>
+      <w:r>
+        <w:rPr>
+          <w:rFonts w:ascii="Times New Roman" w:hAnsi="Times New Roman" w:cs="Times New Roman"/>
+        </w:rPr>
+        <w:t xml:space="preserve">) trabalhos na </w:t>
       </w:r>
       <w:r>
         <w:rPr>
@@ -4187,7 +5493,23 @@
         <w:rPr>
           <w:rFonts w:ascii="Times New Roman" w:hAnsi="Times New Roman" w:cs="Times New Roman"/>
         </w:rPr>
-        <w:t>Sites referenciados (google acadêmico</w:t>
+        <w:t>Sites referenciados (</w:t>
+      </w:r>
+      <w:proofErr w:type="spellStart"/>
+      <w:proofErr w:type="gramStart"/>
+      <w:r>
+        <w:rPr>
+          <w:rFonts w:ascii="Times New Roman" w:hAnsi="Times New Roman" w:cs="Times New Roman"/>
+        </w:rPr>
+        <w:t>google</w:t>
+      </w:r>
+      <w:proofErr w:type="spellEnd"/>
+      <w:proofErr w:type="gramEnd"/>
+      <w:r>
+        <w:rPr>
+          <w:rFonts w:ascii="Times New Roman" w:hAnsi="Times New Roman" w:cs="Times New Roman"/>
+        </w:rPr>
+        <w:t xml:space="preserve"> acadêmico</w:t>
       </w:r>
       <w:r>
         <w:rPr>
@@ -4213,12 +5535,28 @@
         </w:rPr>
         <w:t xml:space="preserve">capes, </w:t>
       </w:r>
-      <w:r>
-        <w:rPr>
-          <w:rFonts w:ascii="Times New Roman" w:hAnsi="Times New Roman" w:cs="Times New Roman"/>
-        </w:rPr>
-        <w:t>scielo, ebsco</w:t>
-      </w:r>
+      <w:proofErr w:type="spellStart"/>
+      <w:r>
+        <w:rPr>
+          <w:rFonts w:ascii="Times New Roman" w:hAnsi="Times New Roman" w:cs="Times New Roman"/>
+        </w:rPr>
+        <w:t>scielo</w:t>
+      </w:r>
+      <w:proofErr w:type="spellEnd"/>
+      <w:r>
+        <w:rPr>
+          <w:rFonts w:ascii="Times New Roman" w:hAnsi="Times New Roman" w:cs="Times New Roman"/>
+        </w:rPr>
+        <w:t xml:space="preserve">, </w:t>
+      </w:r>
+      <w:proofErr w:type="spellStart"/>
+      <w:r>
+        <w:rPr>
+          <w:rFonts w:ascii="Times New Roman" w:hAnsi="Times New Roman" w:cs="Times New Roman"/>
+        </w:rPr>
+        <w:t>ebsco</w:t>
+      </w:r>
+      <w:proofErr w:type="spellEnd"/>
       <w:r>
         <w:rPr>
           <w:rFonts w:ascii="Times New Roman" w:hAnsi="Times New Roman" w:cs="Times New Roman"/>
@@ -4245,37 +5583,59 @@
         <w:rPr>
           <w:rFonts w:ascii="Times New Roman" w:hAnsi="Times New Roman" w:cs="Times New Roman"/>
         </w:rPr>
-        <w:t>Apresentar essas relevâncias (social, acadêmica profissional)</w:t>
-      </w:r>
-    </w:p>
-    <w:p>
-      <w:pPr>
-        <w:pStyle w:val="SemEspaamento"/>
-        <w:rPr>
-          <w:rFonts w:ascii="Times New Roman" w:hAnsi="Times New Roman" w:cs="Times New Roman"/>
-        </w:rPr>
-      </w:pPr>
-    </w:p>
-    <w:p>
-      <w:pPr>
-        <w:pStyle w:val="SemEspaamento"/>
-        <w:rPr>
-          <w:rFonts w:ascii="Times New Roman" w:hAnsi="Times New Roman" w:cs="Times New Roman"/>
-        </w:rPr>
-      </w:pPr>
-    </w:p>
-    <w:p>
-      <w:pPr>
-        <w:pStyle w:val="SemEspaamento"/>
-        <w:rPr>
-          <w:rFonts w:ascii="Times New Roman" w:hAnsi="Times New Roman" w:cs="Times New Roman"/>
-        </w:rPr>
-      </w:pPr>
-      <w:r>
-        <w:rPr>
-          <w:rFonts w:ascii="Times New Roman" w:hAnsi="Times New Roman" w:cs="Times New Roman"/>
-        </w:rPr>
-        <w:t xml:space="preserve">Email: </w:t>
+        <w:t>Apresentar essas relevâncias (</w:t>
+      </w:r>
+      <w:proofErr w:type="gramStart"/>
+      <w:r>
+        <w:rPr>
+          <w:rFonts w:ascii="Times New Roman" w:hAnsi="Times New Roman" w:cs="Times New Roman"/>
+        </w:rPr>
+        <w:t>social, acadêmica</w:t>
+      </w:r>
+      <w:proofErr w:type="gramEnd"/>
+      <w:r>
+        <w:rPr>
+          <w:rFonts w:ascii="Times New Roman" w:hAnsi="Times New Roman" w:cs="Times New Roman"/>
+        </w:rPr>
+        <w:t xml:space="preserve"> profissional)</w:t>
+      </w:r>
+    </w:p>
+    <w:p>
+      <w:pPr>
+        <w:pStyle w:val="SemEspaamento"/>
+        <w:rPr>
+          <w:rFonts w:ascii="Times New Roman" w:hAnsi="Times New Roman" w:cs="Times New Roman"/>
+        </w:rPr>
+      </w:pPr>
+    </w:p>
+    <w:p>
+      <w:pPr>
+        <w:pStyle w:val="SemEspaamento"/>
+        <w:rPr>
+          <w:rFonts w:ascii="Times New Roman" w:hAnsi="Times New Roman" w:cs="Times New Roman"/>
+        </w:rPr>
+      </w:pPr>
+    </w:p>
+    <w:p>
+      <w:pPr>
+        <w:pStyle w:val="SemEspaamento"/>
+        <w:rPr>
+          <w:rFonts w:ascii="Times New Roman" w:hAnsi="Times New Roman" w:cs="Times New Roman"/>
+        </w:rPr>
+      </w:pPr>
+      <w:proofErr w:type="spellStart"/>
+      <w:r>
+        <w:rPr>
+          <w:rFonts w:ascii="Times New Roman" w:hAnsi="Times New Roman" w:cs="Times New Roman"/>
+        </w:rPr>
+        <w:t>Email</w:t>
+      </w:r>
+      <w:proofErr w:type="spellEnd"/>
+      <w:r>
+        <w:rPr>
+          <w:rFonts w:ascii="Times New Roman" w:hAnsi="Times New Roman" w:cs="Times New Roman"/>
+        </w:rPr>
+        <w:t xml:space="preserve">: </w:t>
       </w:r>
       <w:hyperlink r:id="rId7" w:history="1">
         <w:r>

</xml_diff>